<commit_message>
docs: atualizando readme e documentação
</commit_message>
<xml_diff>
--- a/docs/Documentação-Bora-Rachão-PI-2025_1.docx
+++ b/docs/Documentação-Bora-Rachão-PI-2025_1.docx
@@ -7,16 +7,18 @@
         <w:ind w:firstLine="0"/>
         <w:jc w:val="center"/>
         <w:rPr>
-          <w:b/>
-          <w:sz w:val="28"/>
-          <w:szCs w:val="28"/>
-        </w:rPr>
-      </w:pPr>
-      <w:r>
-        <w:rPr>
-          <w:b/>
-          <w:sz w:val="28"/>
-          <w:szCs w:val="28"/>
+          <w:b w:val="1"/>
+          <w:bCs w:val="1"/>
+          <w:sz w:val="24"/>
+          <w:szCs w:val="24"/>
+        </w:rPr>
+      </w:pPr>
+      <w:r>
+        <w:rPr>
+          <w:b w:val="1"/>
+          <w:bCs w:val="1"/>
+          <w:sz w:val="24"/>
+          <w:szCs w:val="24"/>
         </w:rPr>
         <w:t>CENTRO PAULA SOUZA</w:t>
       </w:r>
@@ -26,16 +28,18 @@
         <w:ind w:firstLine="0"/>
         <w:jc w:val="center"/>
         <w:rPr>
-          <w:b/>
-          <w:sz w:val="28"/>
-          <w:szCs w:val="28"/>
-        </w:rPr>
-      </w:pPr>
-      <w:r>
-        <w:rPr>
-          <w:b/>
-          <w:sz w:val="28"/>
-          <w:szCs w:val="28"/>
+          <w:b w:val="1"/>
+          <w:bCs w:val="1"/>
+          <w:sz w:val="24"/>
+          <w:szCs w:val="24"/>
+        </w:rPr>
+      </w:pPr>
+      <w:r>
+        <w:rPr>
+          <w:b w:val="1"/>
+          <w:bCs w:val="1"/>
+          <w:sz w:val="24"/>
+          <w:szCs w:val="24"/>
         </w:rPr>
         <w:t>FACULDADE DE TECNOLOGIA DE JAHU</w:t>
       </w:r>
@@ -45,32 +49,36 @@
         <w:ind w:firstLine="0"/>
         <w:jc w:val="center"/>
         <w:rPr>
-          <w:b/>
-          <w:sz w:val="28"/>
-          <w:szCs w:val="28"/>
-        </w:rPr>
-      </w:pPr>
-      <w:r>
-        <w:rPr>
-          <w:b/>
-          <w:sz w:val="28"/>
-          <w:szCs w:val="28"/>
+          <w:b w:val="1"/>
+          <w:bCs w:val="1"/>
+          <w:sz w:val="24"/>
+          <w:szCs w:val="24"/>
+        </w:rPr>
+      </w:pPr>
+      <w:r>
+        <w:rPr>
+          <w:b w:val="1"/>
+          <w:bCs w:val="1"/>
+          <w:sz w:val="24"/>
+          <w:szCs w:val="24"/>
         </w:rPr>
         <w:t xml:space="preserve">CURSO DE </w:t>
       </w:r>
       <w:r>
         <w:rPr>
-          <w:b/>
-          <w:sz w:val="28"/>
-          <w:szCs w:val="28"/>
+          <w:b w:val="1"/>
+          <w:bCs w:val="1"/>
+          <w:sz w:val="24"/>
+          <w:szCs w:val="24"/>
         </w:rPr>
         <w:t xml:space="preserve">TECNOLOGIA EM </w:t>
       </w:r>
       <w:r>
         <w:rPr>
-          <w:b/>
-          <w:sz w:val="28"/>
-          <w:szCs w:val="28"/>
+          <w:b w:val="1"/>
+          <w:bCs w:val="1"/>
+          <w:sz w:val="24"/>
+          <w:szCs w:val="24"/>
         </w:rPr>
         <w:t>DESENVOLVIMENTO DE SOFTWARE MULTIPLATAFORMA</w:t>
       </w:r>
@@ -160,8 +168,8 @@
         <w:rPr>
           <w:b w:val="1"/>
           <w:bCs w:val="1"/>
-          <w:sz w:val="28"/>
-          <w:szCs w:val="28"/>
+          <w:sz w:val="24"/>
+          <w:szCs w:val="24"/>
         </w:rPr>
         <w:t>DOCUMENTO DA</w:t>
       </w:r>
@@ -169,8 +177,8 @@
         <w:rPr>
           <w:b w:val="1"/>
           <w:bCs w:val="1"/>
-          <w:sz w:val="28"/>
-          <w:szCs w:val="28"/>
+          <w:sz w:val="24"/>
+          <w:szCs w:val="24"/>
         </w:rPr>
         <w:t xml:space="preserve"> </w:t>
       </w:r>
@@ -178,8 +186,8 @@
         <w:rPr>
           <w:b w:val="1"/>
           <w:bCs w:val="1"/>
-          <w:sz w:val="28"/>
-          <w:szCs w:val="28"/>
+          <w:sz w:val="24"/>
+          <w:szCs w:val="24"/>
         </w:rPr>
         <w:t>APLICAÇÃO WEB</w:t>
       </w:r>
@@ -240,8 +248,8 @@
           <w:rFonts w:cs="Arial"/>
           <w:b w:val="1"/>
           <w:bCs w:val="1"/>
-          <w:sz w:val="28"/>
-          <w:szCs w:val="28"/>
+          <w:sz w:val="24"/>
+          <w:szCs w:val="24"/>
         </w:rPr>
         <w:t>BORA RACHÃO</w:t>
       </w:r>
@@ -251,6 +259,32 @@
         <w:pStyle w:val="Normal"/>
         <w:suppressLineNumbers w:val="0"/>
         <w:bidi w:val="0"/>
+        <w:spacing w:before="0" w:beforeAutospacing="off" w:after="0" w:afterAutospacing="off" w:line="360" w:lineRule="auto"/>
+        <w:ind w:left="0" w:right="0" w:firstLine="0"/>
+        <w:jc w:val="center"/>
+        <w:rPr>
+          <w:rFonts w:cs="Arial"/>
+          <w:b w:val="1"/>
+          <w:bCs w:val="1"/>
+          <w:sz w:val="24"/>
+          <w:szCs w:val="24"/>
+        </w:rPr>
+      </w:pPr>
+      <w:r>
+        <w:rPr>
+          <w:rFonts w:cs="Arial"/>
+          <w:b w:val="1"/>
+          <w:bCs w:val="1"/>
+          <w:sz w:val="24"/>
+          <w:szCs w:val="24"/>
+        </w:rPr>
+        <w:t>APLICATIVO DE GERENCIAMENTO DE PARTIDAS ESPORTIVAS</w:t>
+      </w:r>
+    </w:p>
+    <w:p>
+      <w:pPr>
+        <w:pStyle w:val="Normal"/>
+        <w:suppressLineNumbers w:val="0"/>
         <w:spacing w:before="0" w:beforeAutospacing="off" w:after="0" w:afterAutospacing="off" w:line="360" w:lineRule="auto"/>
         <w:ind w:left="0" w:right="0" w:firstLine="0"/>
         <w:jc w:val="center"/>
@@ -284,165 +318,216 @@
     </w:p>
     <w:p>
       <w:pPr>
+        <w:pStyle w:val="Normal"/>
+        <w:suppressLineNumbers w:val="0"/>
+        <w:bidi w:val="0"/>
+        <w:spacing w:before="0" w:beforeAutospacing="off" w:after="0" w:afterAutospacing="off" w:line="360" w:lineRule="auto"/>
+        <w:ind w:left="0" w:right="0" w:firstLine="0"/>
+        <w:jc w:val="center"/>
         <w:rPr>
           <w:rFonts w:cs="Arial"/>
-        </w:rPr>
-      </w:pPr>
-    </w:p>
-    <w:p>
-      <w:pPr>
-        <w:rPr>
-          <w:rFonts w:cs="Arial"/>
-        </w:rPr>
-      </w:pPr>
-    </w:p>
-    <w:p>
-      <w:pPr>
-        <w:rPr>
-          <w:rFonts w:cs="Arial"/>
-        </w:rPr>
-      </w:pPr>
-    </w:p>
-    <w:p>
-      <w:pPr>
-        <w:rPr>
-          <w:rFonts w:cs="Arial"/>
-        </w:rPr>
-      </w:pPr>
-    </w:p>
-    <w:p>
-      <w:pPr>
-        <w:rPr>
-          <w:rFonts w:cs="Arial"/>
-        </w:rPr>
-      </w:pPr>
-    </w:p>
-    <w:p>
-      <w:pPr>
-        <w:rPr>
-          <w:rFonts w:cs="Arial"/>
-        </w:rPr>
-      </w:pPr>
-    </w:p>
-    <w:p>
-      <w:pPr>
-        <w:rPr>
-          <w:rFonts w:cs="Arial"/>
-        </w:rPr>
-      </w:pPr>
-    </w:p>
-    <w:p>
-      <w:pPr>
-        <w:rPr>
-          <w:rFonts w:cs="Arial"/>
-        </w:rPr>
-      </w:pPr>
-    </w:p>
-    <w:p>
-      <w:pPr>
-        <w:rPr>
-          <w:rFonts w:cs="Arial"/>
-        </w:rPr>
-      </w:pPr>
-    </w:p>
-    <w:p>
-      <w:pPr>
-        <w:ind w:firstLine="0"/>
-        <w:jc w:val="center"/>
-        <w:rPr>
-          <w:b/>
-          <w:sz w:val="28"/>
-          <w:szCs w:val="28"/>
-        </w:rPr>
-      </w:pPr>
-      <w:r>
-        <w:rPr>
-          <w:b/>
-          <w:sz w:val="28"/>
-          <w:szCs w:val="28"/>
-        </w:rPr>
-        <w:t>Jahu,</w:t>
-      </w:r>
-      <w:r>
-        <w:rPr>
-          <w:b/>
-          <w:sz w:val="28"/>
-          <w:szCs w:val="28"/>
-        </w:rPr>
-        <w:t xml:space="preserve"> SP</w:t>
-      </w:r>
-    </w:p>
-    <w:p>
-      <w:pPr>
-        <w:ind w:firstLine="0"/>
-        <w:jc w:val="center"/>
-        <w:rPr>
           <w:b w:val="1"/>
           <w:bCs w:val="1"/>
           <w:sz w:val="28"/>
           <w:szCs w:val="28"/>
-        </w:rPr>
-      </w:pPr>
-      <w:r>
-        <w:rPr>
+          <w:u w:val="single"/>
+        </w:rPr>
+      </w:pPr>
+    </w:p>
+    <w:p>
+      <w:pPr>
+        <w:pStyle w:val="Normal"/>
+        <w:suppressLineNumbers w:val="0"/>
+        <w:bidi w:val="0"/>
+        <w:spacing w:before="0" w:beforeAutospacing="off" w:after="0" w:afterAutospacing="off" w:line="360" w:lineRule="auto"/>
+        <w:ind w:left="0" w:right="0" w:firstLine="0"/>
+        <w:jc w:val="center"/>
+        <w:rPr>
+          <w:rFonts w:cs="Arial"/>
           <w:b w:val="1"/>
           <w:bCs w:val="1"/>
           <w:sz w:val="28"/>
           <w:szCs w:val="28"/>
-        </w:rPr>
-        <w:t>1</w:t>
-      </w:r>
-      <w:r>
-        <w:rPr>
+          <w:u w:val="single"/>
+        </w:rPr>
+      </w:pPr>
+    </w:p>
+    <w:p>
+      <w:pPr>
+        <w:pStyle w:val="Normal"/>
+        <w:suppressLineNumbers w:val="0"/>
+        <w:bidi w:val="0"/>
+        <w:spacing w:before="0" w:beforeAutospacing="off" w:after="0" w:afterAutospacing="off" w:line="360" w:lineRule="auto"/>
+        <w:ind w:left="0" w:right="0" w:firstLine="0"/>
+        <w:jc w:val="center"/>
+        <w:rPr>
+          <w:rFonts w:cs="Arial"/>
           <w:b w:val="1"/>
           <w:bCs w:val="1"/>
           <w:sz w:val="28"/>
           <w:szCs w:val="28"/>
-        </w:rPr>
-        <w:t>º semestre</w:t>
-      </w:r>
-      <w:r>
-        <w:rPr>
+          <w:u w:val="single"/>
+        </w:rPr>
+      </w:pPr>
+    </w:p>
+    <w:p>
+      <w:pPr>
+        <w:pStyle w:val="Normal"/>
+        <w:suppressLineNumbers w:val="0"/>
+        <w:bidi w:val="0"/>
+        <w:spacing w:before="0" w:beforeAutospacing="off" w:after="0" w:afterAutospacing="off" w:line="360" w:lineRule="auto"/>
+        <w:ind w:left="0" w:right="0" w:firstLine="0"/>
+        <w:jc w:val="center"/>
+        <w:rPr>
+          <w:rFonts w:cs="Arial"/>
           <w:b w:val="1"/>
           <w:bCs w:val="1"/>
           <w:sz w:val="28"/>
           <w:szCs w:val="28"/>
-        </w:rPr>
-        <w:t xml:space="preserve"> </w:t>
-      </w:r>
-      <w:r>
-        <w:rPr>
+          <w:u w:val="single"/>
+        </w:rPr>
+      </w:pPr>
+    </w:p>
+    <w:p>
+      <w:pPr>
+        <w:pStyle w:val="Normal"/>
+        <w:suppressLineNumbers w:val="0"/>
+        <w:bidi w:val="0"/>
+        <w:spacing w:before="0" w:beforeAutospacing="off" w:after="0" w:afterAutospacing="off" w:line="360" w:lineRule="auto"/>
+        <w:ind w:left="0" w:right="0" w:firstLine="0"/>
+        <w:jc w:val="center"/>
+        <w:rPr>
+          <w:rFonts w:cs="Arial"/>
           <w:b w:val="1"/>
           <w:bCs w:val="1"/>
           <w:sz w:val="28"/>
           <w:szCs w:val="28"/>
-        </w:rPr>
-        <w:t>/</w:t>
-      </w:r>
-      <w:r>
+          <w:u w:val="single"/>
+        </w:rPr>
+      </w:pPr>
+    </w:p>
+    <w:p>
+      <w:pPr>
+        <w:rPr>
+          <w:rFonts w:cs="Arial"/>
+        </w:rPr>
+      </w:pPr>
+    </w:p>
+    <w:p>
+      <w:pPr>
+        <w:rPr>
+          <w:rFonts w:cs="Arial"/>
+        </w:rPr>
+      </w:pPr>
+    </w:p>
+    <w:p>
+      <w:pPr>
+        <w:rPr>
+          <w:rFonts w:cs="Arial"/>
+        </w:rPr>
+      </w:pPr>
+    </w:p>
+    <w:p>
+      <w:pPr>
+        <w:ind w:firstLine="0"/>
+        <w:jc w:val="center"/>
         <w:rPr>
           <w:b w:val="1"/>
           <w:bCs w:val="1"/>
-          <w:sz w:val="28"/>
-          <w:szCs w:val="28"/>
-        </w:rPr>
-        <w:t xml:space="preserve"> </w:t>
-      </w:r>
+          <w:sz w:val="24"/>
+          <w:szCs w:val="24"/>
+        </w:rPr>
+      </w:pPr>
       <w:r>
         <w:rPr>
           <w:b w:val="1"/>
           <w:bCs w:val="1"/>
-          <w:sz w:val="28"/>
-          <w:szCs w:val="28"/>
-        </w:rPr>
-        <w:t>202</w:t>
+          <w:sz w:val="24"/>
+          <w:szCs w:val="24"/>
+        </w:rPr>
+        <w:t>Jahu,</w:t>
       </w:r>
       <w:r>
         <w:rPr>
           <w:b w:val="1"/>
           <w:bCs w:val="1"/>
-          <w:sz w:val="28"/>
-          <w:szCs w:val="28"/>
+          <w:sz w:val="24"/>
+          <w:szCs w:val="24"/>
+        </w:rPr>
+        <w:t xml:space="preserve"> SP</w:t>
+      </w:r>
+    </w:p>
+    <w:p>
+      <w:pPr>
+        <w:ind w:firstLine="0"/>
+        <w:jc w:val="center"/>
+        <w:rPr>
+          <w:b w:val="1"/>
+          <w:bCs w:val="1"/>
+          <w:sz w:val="24"/>
+          <w:szCs w:val="24"/>
+        </w:rPr>
+      </w:pPr>
+      <w:r>
+        <w:rPr>
+          <w:b w:val="1"/>
+          <w:bCs w:val="1"/>
+          <w:sz w:val="24"/>
+          <w:szCs w:val="24"/>
+        </w:rPr>
+        <w:t>1</w:t>
+      </w:r>
+      <w:r>
+        <w:rPr>
+          <w:b w:val="1"/>
+          <w:bCs w:val="1"/>
+          <w:sz w:val="24"/>
+          <w:szCs w:val="24"/>
+        </w:rPr>
+        <w:t>º semestre</w:t>
+      </w:r>
+      <w:r>
+        <w:rPr>
+          <w:b w:val="1"/>
+          <w:bCs w:val="1"/>
+          <w:sz w:val="24"/>
+          <w:szCs w:val="24"/>
+        </w:rPr>
+        <w:t xml:space="preserve"> </w:t>
+      </w:r>
+      <w:r>
+        <w:rPr>
+          <w:b w:val="1"/>
+          <w:bCs w:val="1"/>
+          <w:sz w:val="24"/>
+          <w:szCs w:val="24"/>
+        </w:rPr>
+        <w:t>/</w:t>
+      </w:r>
+      <w:r>
+        <w:rPr>
+          <w:b w:val="1"/>
+          <w:bCs w:val="1"/>
+          <w:sz w:val="24"/>
+          <w:szCs w:val="24"/>
+        </w:rPr>
+        <w:t xml:space="preserve"> </w:t>
+      </w:r>
+      <w:r>
+        <w:rPr>
+          <w:b w:val="1"/>
+          <w:bCs w:val="1"/>
+          <w:sz w:val="24"/>
+          <w:szCs w:val="24"/>
+        </w:rPr>
+        <w:t>202</w:t>
+      </w:r>
+      <w:r>
+        <w:rPr>
+          <w:b w:val="1"/>
+          <w:bCs w:val="1"/>
+          <w:sz w:val="24"/>
+          <w:szCs w:val="24"/>
         </w:rPr>
         <w:t>5</w:t>
       </w:r>
@@ -1992,8 +2077,18 @@
       </w:pPr>
       <w:bookmarkStart w:name="_Toc194992328" w:id="0"/>
       <w:r>
-        <w:rPr/>
-        <w:t>RESUMO DA APLICAÇÃO wEB</w:t>
+        <w:rPr>
+          <w:lang w:val="en-US"/>
+        </w:rPr>
+        <w:t xml:space="preserve">RESUMO </w:t>
+      </w:r>
+      <w:r>
+        <w:rPr/>
+        <w:t xml:space="preserve">DA APLICAÇÃO </w:t>
+      </w:r>
+      <w:r>
+        <w:rPr/>
+        <w:t>web</w:t>
       </w:r>
       <w:bookmarkEnd w:id="0"/>
     </w:p>
@@ -2044,6 +2139,15 @@
         </w:rPr>
         <w:t>Além disso, muitos usuários enfrentam o desafio de não conhecer pessoas interessadas no mesmo esporte. A nossa plataforma também soluciona esse problema, permitindo que qualquer pessoa encontre e se conecte com outros jogadores que desejam praticar o mesmo esporte, mesmo que nunca tenham se conhecido antes.</w:t>
       </w:r>
+    </w:p>
+    <w:p>
+      <w:pPr>
+        <w:pStyle w:val="Normal"/>
+        <w:rPr>
+          <w:noProof w:val="0"/>
+          <w:lang w:val="pt-BR"/>
+        </w:rPr>
+      </w:pPr>
     </w:p>
     <w:p>
       <w:pPr>
@@ -2137,6 +2241,14 @@
     </w:p>
     <w:p>
       <w:pPr>
+        <w:pStyle w:val="Normal"/>
+        <w:rPr>
+          <w:u w:val="single"/>
+        </w:rPr>
+      </w:pPr>
+    </w:p>
+    <w:p>
+      <w:pPr>
         <w:rPr>
           <w:rFonts w:cs="Arial"/>
         </w:rPr>
@@ -2301,11 +2413,52 @@
       </w:pPr>
     </w:p>
     <w:p>
-      <w:r>
-        <w:t>Escrever um parágrafo explicando o</w:t>
-      </w:r>
-      <w:r>
-        <w:t xml:space="preserve"> que é um documento de requisitos de sistema.</w:t>
+      <w:pPr>
+        <w:rPr>
+          <w:rFonts w:ascii="Arial" w:hAnsi="Arial" w:eastAsia="Arial" w:cs="Arial"/>
+          <w:b w:val="0"/>
+          <w:bCs w:val="0"/>
+          <w:noProof w:val="0"/>
+          <w:sz w:val="24"/>
+          <w:szCs w:val="24"/>
+          <w:lang w:val="pt-BR"/>
+        </w:rPr>
+      </w:pPr>
+      <w:r>
+        <w:rPr>
+          <w:rFonts w:ascii="Arial" w:hAnsi="Arial" w:eastAsia="Arial" w:cs="Arial"/>
+          <w:b w:val="0"/>
+          <w:bCs w:val="0"/>
+          <w:noProof w:val="0"/>
+          <w:sz w:val="24"/>
+          <w:szCs w:val="24"/>
+          <w:lang w:val="pt-BR"/>
+        </w:rPr>
+        <w:t xml:space="preserve">Um </w:t>
+      </w:r>
+      <w:r>
+        <w:rPr>
+          <w:rFonts w:ascii="Arial" w:hAnsi="Arial" w:eastAsia="Arial" w:cs="Arial"/>
+          <w:b w:val="0"/>
+          <w:bCs w:val="0"/>
+          <w:noProof w:val="0"/>
+          <w:sz w:val="24"/>
+          <w:szCs w:val="24"/>
+          <w:lang w:val="pt-BR"/>
+        </w:rPr>
+        <w:t>documento de requisitos de sistema</w:t>
+      </w:r>
+      <w:r>
+        <w:rPr>
+          <w:rFonts w:ascii="Arial" w:hAnsi="Arial" w:eastAsia="Arial" w:cs="Arial"/>
+          <w:b w:val="0"/>
+          <w:bCs w:val="0"/>
+          <w:noProof w:val="0"/>
+          <w:sz w:val="24"/>
+          <w:szCs w:val="24"/>
+          <w:lang w:val="pt-BR"/>
+        </w:rPr>
+        <w:t xml:space="preserve"> é um arquivo que descreve o que o sistema deve fazer e como ele deve funcionar. Ele serve para orientar a equipe de desenvolvimento e garantir que todos entendam as necessidades do projeto. Nele estão incluídas as funções principais do sistema, regras importantes e características como segurança e facilidade de uso.</w:t>
       </w:r>
     </w:p>
     <w:p/>
@@ -2347,7 +2500,12 @@
     <w:p>
       <w:pPr>
         <w:pStyle w:val="Ttulo3"/>
-        <w:rPr/>
+        <w:rPr>
+          <w:b w:val="1"/>
+          <w:bCs w:val="1"/>
+          <w:sz w:val="24"/>
+          <w:szCs w:val="24"/>
+        </w:rPr>
       </w:pPr>
       <w:r>
         <w:rPr/>
@@ -2377,12 +2535,12 @@
     </w:p>
     <w:p>
       <w:pPr>
-        <w:pStyle w:val="Normal"/>
-      </w:pPr>
-    </w:p>
-    <w:p>
-      <w:pPr>
         <w:pStyle w:val="Ttulo3"/>
+        <w:numPr>
+          <w:ilvl w:val="0"/>
+          <w:numId w:val="0"/>
+        </w:numPr>
+        <w:ind w:left="0"/>
         <w:rPr>
           <w:b w:val="1"/>
           <w:bCs w:val="1"/>
@@ -2394,135 +2552,105 @@
           <w:u w:val="single"/>
         </w:rPr>
       </w:pPr>
-      <w:r>
+    </w:p>
+    <w:p>
+      <w:pPr>
+        <w:pStyle w:val="Ttulo3"/>
         <w:rPr>
           <w:b w:val="1"/>
           <w:bCs w:val="1"/>
-        </w:rPr>
-        <w:t xml:space="preserve">- </w:t>
-      </w:r>
+          <w:i w:val="1"/>
+          <w:iCs w:val="1"/>
+          <w:color w:val="000000" w:themeColor="text1" w:themeTint="FF" w:themeShade="FF"/>
+          <w:sz w:val="24"/>
+          <w:szCs w:val="24"/>
+          <w:u w:val="single"/>
+        </w:rPr>
+      </w:pPr>
       <w:r>
         <w:rPr>
           <w:b w:val="1"/>
           <w:bCs w:val="1"/>
         </w:rPr>
-        <w:t>Cadastrar</w:t>
-      </w:r>
-      <w:r>
-        <w:rPr/>
-        <w:t xml:space="preserve"> usuário</w:t>
-      </w:r>
-    </w:p>
-    <w:p>
-      <w:pPr>
-        <w:pStyle w:val="Normal"/>
-      </w:pPr>
-      <w:r>
-        <w:rPr/>
-        <w:t>O sistema deve permitir o cadastro de usuários com os seguintes atributos:</w:t>
-      </w:r>
-      <w:r>
-        <w:rPr/>
-        <w:t xml:space="preserve"> </w:t>
-      </w:r>
-      <w:r>
-        <w:rPr/>
-        <w:t>n</w:t>
-      </w:r>
-      <w:r>
-        <w:rPr/>
-        <w:t>ome e</w:t>
-      </w:r>
-      <w:r>
-        <w:rPr/>
-        <w:t xml:space="preserve"> </w:t>
-      </w:r>
-      <w:r>
-        <w:rPr/>
-        <w:t>sobrenome</w:t>
-      </w:r>
-      <w:r>
-        <w:rPr/>
-        <w:t>, nome de usuário</w:t>
-      </w:r>
-      <w:r>
-        <w:rPr/>
-        <w:t xml:space="preserve">, </w:t>
-      </w:r>
-      <w:r>
-        <w:rPr/>
-        <w:t>e-mail</w:t>
-      </w:r>
-      <w:r>
-        <w:rPr/>
-        <w:t xml:space="preserve">, senha, </w:t>
-      </w:r>
-      <w:r>
-        <w:rPr/>
-        <w:t>telefone</w:t>
-      </w:r>
-      <w:r>
-        <w:rPr/>
-        <w:t>.</w:t>
-      </w:r>
-    </w:p>
-    <w:p>
-      <w:pPr>
-        <w:pStyle w:val="Normal"/>
-        <w:ind w:left="708" w:hanging="708"/>
-      </w:pPr>
-    </w:p>
-    <w:p>
-      <w:pPr>
-        <w:pStyle w:val="Ttulo3"/>
-        <w:rPr/>
-      </w:pPr>
-      <w:r>
-        <w:rPr/>
         <w:t xml:space="preserve">- </w:t>
       </w:r>
       <w:r>
-        <w:rPr/>
-        <w:t xml:space="preserve">Confirmar </w:t>
-      </w:r>
-      <w:r>
-        <w:rPr/>
-        <w:t>e-mail</w:t>
-      </w:r>
-    </w:p>
-    <w:p>
-      <w:pPr>
-        <w:pStyle w:val="Normal"/>
-      </w:pPr>
-      <w:r>
-        <w:rPr/>
-        <w:t xml:space="preserve">O usuário deve confirmar o </w:t>
-      </w:r>
-      <w:r>
-        <w:rPr/>
-        <w:t>e-mail</w:t>
-      </w:r>
-      <w:r>
-        <w:rPr/>
-        <w:t xml:space="preserve"> informado com o código enviado no </w:t>
-      </w:r>
-      <w:r>
-        <w:rPr/>
-        <w:t>email</w:t>
-      </w:r>
-      <w:r>
-        <w:rPr/>
-        <w:t xml:space="preserve"> dele.</w:t>
-      </w:r>
-    </w:p>
-    <w:p>
-      <w:pPr>
-        <w:pStyle w:val="Normal"/>
-        <w:ind w:left="708" w:hanging="708"/>
         <w:rPr>
           <w:b w:val="1"/>
           <w:bCs w:val="1"/>
         </w:rPr>
+        <w:t>Cadastrar</w:t>
+      </w:r>
+      <w:r>
+        <w:rPr/>
+        <w:t xml:space="preserve"> usuário</w:t>
+      </w:r>
+    </w:p>
+    <w:p>
+      <w:pPr>
+        <w:pStyle w:val="Normal"/>
+      </w:pPr>
+      <w:r>
+        <w:rPr/>
+        <w:t>O sistema deve permitir o cadastro de usuários com os seguintes atributos:</w:t>
+      </w:r>
+      <w:r>
+        <w:rPr/>
+        <w:t xml:space="preserve"> foto de perfil obrigatória com reconhecimento facial para verificar se a foto é de uma pessoa real </w:t>
+      </w:r>
+      <w:r>
+        <w:rPr/>
+        <w:t>(sem ser desenhos animados ou famosos)</w:t>
+      </w:r>
+      <w:r>
+        <w:rPr/>
+        <w:t xml:space="preserve">, </w:t>
+      </w:r>
+      <w:r>
+        <w:rPr/>
+        <w:t>n</w:t>
+      </w:r>
+      <w:r>
+        <w:rPr/>
+        <w:t>ome e</w:t>
+      </w:r>
+      <w:r>
+        <w:rPr/>
+        <w:t xml:space="preserve"> </w:t>
+      </w:r>
+      <w:r>
+        <w:rPr/>
+        <w:t>sobrenome</w:t>
+      </w:r>
+      <w:r>
+        <w:rPr/>
+        <w:t>, nome de usuário</w:t>
+      </w:r>
+      <w:r>
+        <w:rPr/>
+        <w:t xml:space="preserve">, </w:t>
+      </w:r>
+      <w:r>
+        <w:rPr/>
+        <w:t>e-mail</w:t>
+      </w:r>
+      <w:r>
+        <w:rPr/>
+        <w:t xml:space="preserve">, senha, </w:t>
+      </w:r>
+      <w:r>
+        <w:rPr/>
+        <w:t>telefone</w:t>
+      </w:r>
+      <w:r>
+        <w:rPr/>
+        <w:t>.</w:t>
+      </w:r>
+    </w:p>
+    <w:p>
+      <w:pPr>
+        <w:pStyle w:val="Normal"/>
+        <w:ind w:left="708" w:hanging="708"/>
       </w:pPr>
     </w:p>
     <w:p>
@@ -2535,52 +2663,111 @@
         <w:t xml:space="preserve">- </w:t>
       </w:r>
       <w:r>
-        <w:rPr/>
-        <w:t>Confirma</w:t>
-      </w:r>
-      <w:r>
-        <w:rPr/>
-        <w:t>r</w:t>
-      </w:r>
-      <w:r>
-        <w:rPr/>
-        <w:t xml:space="preserve"> </w:t>
-      </w:r>
-      <w:r>
-        <w:rPr/>
-        <w:t>telefone</w:t>
-      </w:r>
-    </w:p>
-    <w:p>
-      <w:pPr>
-        <w:pStyle w:val="Normal"/>
-        <w:ind w:firstLine="708"/>
-      </w:pPr>
-      <w:r>
-        <w:rPr/>
-        <w:t xml:space="preserve">O usuário deve confirmar o telefone informado com o código enviado no </w:t>
-      </w:r>
-      <w:r>
-        <w:rPr/>
-        <w:t>sms</w:t>
-      </w:r>
-      <w:r>
-        <w:rPr/>
-        <w:t xml:space="preserve"> dele.</w:t>
-      </w:r>
-    </w:p>
-    <w:p>
-      <w:pPr>
-        <w:pStyle w:val="Normal"/>
-        <w:ind w:firstLine="708"/>
-      </w:pPr>
-    </w:p>
-    <w:p>
-      <w:pPr>
-        <w:pStyle w:val="Ttulo3"/>
         <w:rPr>
           <w:b w:val="1"/>
           <w:bCs w:val="1"/>
+        </w:rPr>
+        <w:t xml:space="preserve">Confirmar </w:t>
+      </w:r>
+      <w:r>
+        <w:rPr>
+          <w:b w:val="1"/>
+          <w:bCs w:val="1"/>
+        </w:rPr>
+        <w:t>e-mail</w:t>
+      </w:r>
+    </w:p>
+    <w:p>
+      <w:pPr>
+        <w:pStyle w:val="Normal"/>
+      </w:pPr>
+      <w:r>
+        <w:rPr/>
+        <w:t xml:space="preserve">O usuário deve confirmar o </w:t>
+      </w:r>
+      <w:r>
+        <w:rPr/>
+        <w:t>e-mail</w:t>
+      </w:r>
+      <w:r>
+        <w:rPr/>
+        <w:t xml:space="preserve"> informado com o código enviado no </w:t>
+      </w:r>
+      <w:r>
+        <w:rPr/>
+        <w:t>e-mail</w:t>
+      </w:r>
+      <w:r>
+        <w:rPr/>
+        <w:t xml:space="preserve"> dele.</w:t>
+      </w:r>
+    </w:p>
+    <w:p>
+      <w:pPr>
+        <w:pStyle w:val="Normal"/>
+        <w:ind w:left="708" w:hanging="708"/>
+        <w:rPr>
+          <w:b w:val="1"/>
+          <w:bCs w:val="1"/>
+        </w:rPr>
+      </w:pPr>
+    </w:p>
+    <w:p>
+      <w:pPr>
+        <w:pStyle w:val="Ttulo3"/>
+        <w:rPr/>
+      </w:pPr>
+      <w:r>
+        <w:rPr/>
+        <w:t xml:space="preserve">- </w:t>
+      </w:r>
+      <w:r>
+        <w:rPr/>
+        <w:t>Confirma</w:t>
+      </w:r>
+      <w:r>
+        <w:rPr/>
+        <w:t>r</w:t>
+      </w:r>
+      <w:r>
+        <w:rPr/>
+        <w:t xml:space="preserve"> </w:t>
+      </w:r>
+      <w:r>
+        <w:rPr/>
+        <w:t>telefone</w:t>
+      </w:r>
+    </w:p>
+    <w:p>
+      <w:pPr>
+        <w:pStyle w:val="Normal"/>
+        <w:ind w:firstLine="708"/>
+      </w:pPr>
+      <w:r>
+        <w:rPr/>
+        <w:t xml:space="preserve">O usuário deve confirmar o telefone informado com o código enviado no </w:t>
+      </w:r>
+      <w:r>
+        <w:rPr/>
+        <w:t>sms</w:t>
+      </w:r>
+      <w:r>
+        <w:rPr/>
+        <w:t xml:space="preserve"> dele.</w:t>
+      </w:r>
+    </w:p>
+    <w:p>
+      <w:pPr>
+        <w:pStyle w:val="Normal"/>
+        <w:ind w:firstLine="708"/>
+      </w:pPr>
+    </w:p>
+    <w:p>
+      <w:pPr>
+        <w:pStyle w:val="Ttulo3"/>
+        <w:rPr>
+          <w:b w:val="1"/>
+          <w:bCs w:val="1"/>
           <w:sz w:val="24"/>
           <w:szCs w:val="24"/>
         </w:rPr>
@@ -2614,7 +2801,7 @@
       </w:r>
       <w:r>
         <w:rPr/>
-        <w:t>email</w:t>
+        <w:t>e-mail</w:t>
       </w:r>
       <w:r>
         <w:rPr/>
@@ -2636,12 +2823,6 @@
         <w:rPr/>
         <w:t>.</w:t>
       </w:r>
-    </w:p>
-    <w:p>
-      <w:pPr>
-        <w:pStyle w:val="Normal"/>
-        <w:ind w:left="0"/>
-      </w:pPr>
     </w:p>
     <w:p>
       <w:pPr>
@@ -2667,7 +2848,15 @@
       </w:pPr>
       <w:r>
         <w:rPr/>
-        <w:t>O usuário, após fazer login, pode inserir informações adicionais no perfil, como</w:t>
+        <w:t>O usuário, após fazer login, pode inserir informações adicionais no perfil</w:t>
+      </w:r>
+      <w:r>
+        <w:rPr/>
+        <w:t xml:space="preserve"> para participar de uma partida</w:t>
+      </w:r>
+      <w:r>
+        <w:rPr/>
+        <w:t>, como</w:t>
       </w:r>
       <w:r>
         <w:rPr/>
@@ -2691,17 +2880,12 @@
       </w:r>
       <w:r>
         <w:rPr/>
-        <w:t>, foto de perfil e biografia</w:t>
+        <w:t xml:space="preserve"> e biografia</w:t>
       </w:r>
       <w:r>
         <w:rPr/>
         <w:t>.</w:t>
       </w:r>
-    </w:p>
-    <w:p>
-      <w:pPr>
-        <w:pStyle w:val="Normal"/>
-      </w:pPr>
     </w:p>
     <w:p>
       <w:pPr>
@@ -2800,6 +2984,219 @@
     <w:p>
       <w:pPr>
         <w:pStyle w:val="Normal"/>
+      </w:pPr>
+      <w:r>
+        <w:rPr/>
+        <w:t>O sistema deve ter um formulário para o usuário criar sua própria partida</w:t>
+      </w:r>
+      <w:r>
+        <w:rPr/>
+        <w:t>,</w:t>
+      </w:r>
+      <w:r>
+        <w:rPr/>
+        <w:t xml:space="preserve"> </w:t>
+      </w:r>
+      <w:r>
+        <w:rPr/>
+        <w:t>a</w:t>
+      </w:r>
+      <w:r>
+        <w:rPr/>
+        <w:t>tri</w:t>
+      </w:r>
+      <w:r>
+        <w:rPr/>
+        <w:t>butos:</w:t>
+      </w:r>
+      <w:r>
+        <w:rPr/>
+        <w:t xml:space="preserve"> </w:t>
+      </w:r>
+      <w:r>
+        <w:rPr/>
+        <w:t>e</w:t>
+      </w:r>
+      <w:r>
+        <w:rPr/>
+        <w:t>sporte</w:t>
+      </w:r>
+      <w:r>
+        <w:rPr/>
+        <w:t>,</w:t>
+      </w:r>
+      <w:r>
+        <w:rPr/>
+        <w:t xml:space="preserve"> </w:t>
+      </w:r>
+      <w:r>
+        <w:rPr/>
+        <w:t>n</w:t>
+      </w:r>
+      <w:r>
+        <w:rPr/>
+        <w:t>ome da partida</w:t>
+      </w:r>
+      <w:r>
+        <w:rPr/>
+        <w:t>,</w:t>
+      </w:r>
+      <w:r>
+        <w:rPr/>
+        <w:t xml:space="preserve"> </w:t>
+      </w:r>
+      <w:r>
+        <w:rPr/>
+        <w:t>d</w:t>
+      </w:r>
+      <w:r>
+        <w:rPr/>
+        <w:t>ata</w:t>
+      </w:r>
+      <w:r>
+        <w:rPr/>
+        <w:t xml:space="preserve"> e hora</w:t>
+      </w:r>
+      <w:r>
+        <w:rPr/>
+        <w:t>,</w:t>
+      </w:r>
+      <w:r>
+        <w:rPr/>
+        <w:t xml:space="preserve"> </w:t>
+      </w:r>
+      <w:r>
+        <w:rPr/>
+        <w:t>l</w:t>
+      </w:r>
+      <w:r>
+        <w:rPr/>
+        <w:t>ocalização</w:t>
+      </w:r>
+      <w:r>
+        <w:rPr/>
+        <w:t>,</w:t>
+      </w:r>
+      <w:r>
+        <w:rPr/>
+        <w:t xml:space="preserve"> </w:t>
+      </w:r>
+      <w:r>
+        <w:rPr/>
+        <w:t>n</w:t>
+      </w:r>
+      <w:r>
+        <w:rPr/>
+        <w:t>úmero</w:t>
+      </w:r>
+      <w:r>
+        <w:rPr/>
+        <w:t xml:space="preserve"> de participantes</w:t>
+      </w:r>
+      <w:r>
+        <w:rPr/>
+        <w:t>. Atributos opcionais:</w:t>
+      </w:r>
+      <w:r>
+        <w:rPr/>
+        <w:t xml:space="preserve"> </w:t>
+      </w:r>
+      <w:r>
+        <w:rPr/>
+        <w:t>i</w:t>
+      </w:r>
+      <w:r>
+        <w:rPr/>
+        <w:t>dade mínim</w:t>
+      </w:r>
+      <w:r>
+        <w:rPr/>
+        <w:t>a,</w:t>
+      </w:r>
+      <w:r>
+        <w:rPr/>
+        <w:t xml:space="preserve"> </w:t>
+      </w:r>
+      <w:r>
+        <w:rPr/>
+        <w:t>g</w:t>
+      </w:r>
+      <w:r>
+        <w:rPr/>
+        <w:t>ênero</w:t>
+      </w:r>
+      <w:r>
+        <w:rPr/>
+        <w:t>,</w:t>
+      </w:r>
+      <w:r>
+        <w:rPr/>
+        <w:t xml:space="preserve"> </w:t>
+      </w:r>
+      <w:r>
+        <w:rPr/>
+        <w:t>d</w:t>
+      </w:r>
+      <w:r>
+        <w:rPr/>
+        <w:t>escrição</w:t>
+      </w:r>
+      <w:r>
+        <w:rPr/>
+        <w:t>, c</w:t>
+      </w:r>
+      <w:r>
+        <w:rPr/>
+        <w:t>onvidar</w:t>
+      </w:r>
+      <w:r>
+        <w:rPr/>
+        <w:t xml:space="preserve"> amigos</w:t>
+      </w:r>
+      <w:r>
+        <w:rPr/>
+        <w:t>,</w:t>
+      </w:r>
+      <w:r>
+        <w:rPr/>
+        <w:t xml:space="preserve"> </w:t>
+      </w:r>
+      <w:r>
+        <w:rPr/>
+        <w:t>n</w:t>
+      </w:r>
+      <w:r>
+        <w:rPr/>
+        <w:t>ível técnico</w:t>
+      </w:r>
+      <w:r>
+        <w:rPr/>
+        <w:t>.</w:t>
+      </w:r>
+    </w:p>
+    <w:p>
+      <w:pPr>
+        <w:pStyle w:val="Normal"/>
+      </w:pPr>
+    </w:p>
+    <w:p>
+      <w:pPr>
+        <w:pStyle w:val="Ttulo3"/>
+        <w:rPr/>
+      </w:pPr>
+      <w:r>
+        <w:rPr/>
+        <w:t xml:space="preserve">- </w:t>
+      </w:r>
+      <w:r>
+        <w:rPr/>
+        <w:t>Convidar amigos para a partidas</w:t>
+      </w:r>
+    </w:p>
+    <w:p>
+      <w:pPr>
+        <w:pStyle w:val="Normal"/>
+        <w:ind w:firstLine="708"/>
         <w:rPr>
           <w:b w:val="0"/>
           <w:bCs w:val="0"/>
@@ -2807,83 +3204,31 @@
       </w:pPr>
       <w:r>
         <w:rPr/>
-        <w:t>O sistema deve ter um formulário para o usuário criar sua própria partida</w:t>
-      </w:r>
-      <w:r>
-        <w:rPr/>
-        <w:t>,</w:t>
-      </w:r>
-      <w:r>
-        <w:rPr/>
-        <w:t xml:space="preserve"> </w:t>
-      </w:r>
-      <w:r>
-        <w:rPr/>
-        <w:t>a</w:t>
-      </w:r>
-      <w:r>
-        <w:rPr/>
-        <w:t>tri</w:t>
-      </w:r>
-      <w:r>
-        <w:rPr/>
-        <w:t>butos:</w:t>
-      </w:r>
-      <w:r>
-        <w:rPr/>
-        <w:t xml:space="preserve"> Esporte; Nome da partida; Data</w:t>
-      </w:r>
-      <w:r>
-        <w:rPr/>
-        <w:t xml:space="preserve"> e hora</w:t>
-      </w:r>
-      <w:r>
-        <w:rPr/>
-        <w:t>;</w:t>
-      </w:r>
-      <w:r>
-        <w:rPr/>
-        <w:t xml:space="preserve"> Localização;</w:t>
-      </w:r>
-      <w:r>
-        <w:rPr/>
-        <w:t xml:space="preserve"> Número</w:t>
-      </w:r>
-      <w:r>
-        <w:rPr/>
-        <w:t xml:space="preserve"> de participantes; Idade mínima (opcional)</w:t>
-      </w:r>
-      <w:r>
-        <w:rPr/>
-        <w:t>;</w:t>
-      </w:r>
-      <w:r>
-        <w:rPr/>
-        <w:t xml:space="preserve"> Gênero (opcional)</w:t>
-      </w:r>
-      <w:r>
-        <w:rPr/>
-        <w:t>; Descrição</w:t>
-      </w:r>
-      <w:r>
-        <w:rPr/>
-        <w:t>;</w:t>
-      </w:r>
-      <w:r>
-        <w:rPr/>
-        <w:t xml:space="preserve"> </w:t>
-      </w:r>
-      <w:r>
-        <w:rPr/>
-        <w:t>Convidar</w:t>
-      </w:r>
-      <w:r>
-        <w:rPr/>
-        <w:t xml:space="preserve"> amigos;</w:t>
-      </w:r>
-      <w:r>
-        <w:rPr/>
-        <w:t xml:space="preserve"> Nível técnico;</w:t>
+        <w:t xml:space="preserve">O usuário pode chamar os amigos para participar </w:t>
+      </w:r>
+      <w:r>
+        <w:rPr/>
+        <w:t>d</w:t>
+      </w:r>
+      <w:r>
+        <w:rPr/>
+        <w:t>a partida depois qu</w:t>
+      </w:r>
+      <w:r>
+        <w:rPr/>
+        <w:t>e ela foi criada</w:t>
+      </w:r>
+      <w:r>
+        <w:rPr/>
+        <w:t xml:space="preserve">, através dos amigos adicionados no site, ou por uma mensagem </w:t>
+      </w:r>
+      <w:r>
+        <w:rPr/>
+        <w:t>em algum canal de comunicação (mandar no privado de alguém, ou compartilhar nas redes sociais)</w:t>
+      </w:r>
+      <w:r>
+        <w:rPr/>
+        <w:t>.</w:t>
       </w:r>
     </w:p>
     <w:p>
@@ -2902,13 +3247,61 @@
       </w:r>
       <w:r>
         <w:rPr/>
-        <w:t>Convidar amigos para a partidas</w:t>
-      </w:r>
-    </w:p>
-    <w:p>
-      <w:pPr>
-        <w:pStyle w:val="Normal"/>
-        <w:ind w:firstLine="708"/>
+        <w:t>Receber convites de partidas</w:t>
+      </w:r>
+    </w:p>
+    <w:p>
+      <w:pPr>
+        <w:pStyle w:val="Normal"/>
+      </w:pPr>
+      <w:r>
+        <w:rPr/>
+        <w:t>O usuário pode receber o convite para participar da partida no seu perfil</w:t>
+      </w:r>
+      <w:r>
+        <w:rPr/>
+        <w:t>, ou n</w:t>
+      </w:r>
+      <w:r>
+        <w:rPr/>
+        <w:t xml:space="preserve">a rede social escolhida pelo </w:t>
+      </w:r>
+      <w:r>
+        <w:rPr/>
+        <w:t>anfitrião</w:t>
+      </w:r>
+      <w:r>
+        <w:rPr/>
+        <w:t>.</w:t>
+      </w:r>
+    </w:p>
+    <w:p>
+      <w:pPr>
+        <w:pStyle w:val="Normal"/>
+        <w:ind w:left="0" w:firstLine="0"/>
+        <w:rPr>
+          <w:b w:val="1"/>
+          <w:bCs w:val="1"/>
+        </w:rPr>
+      </w:pPr>
+    </w:p>
+    <w:p>
+      <w:pPr>
+        <w:pStyle w:val="Ttulo3"/>
+        <w:rPr/>
+      </w:pPr>
+      <w:r>
+        <w:rPr/>
+        <w:t xml:space="preserve">- </w:t>
+      </w:r>
+      <w:r>
+        <w:rPr/>
+        <w:t>Editar as partidas pendentes</w:t>
+      </w:r>
+    </w:p>
+    <w:p>
+      <w:pPr>
+        <w:pStyle w:val="Normal"/>
         <w:rPr>
           <w:b w:val="0"/>
           <w:bCs w:val="0"/>
@@ -2916,20 +3309,29 @@
       </w:pPr>
       <w:r>
         <w:rPr/>
-        <w:t xml:space="preserve">O usuário pode chamar os amigos para participar </w:t>
-      </w:r>
-      <w:r>
-        <w:rPr/>
-        <w:t>d</w:t>
-      </w:r>
-      <w:r>
-        <w:rPr/>
-        <w:t>a partida depois qu</w:t>
-      </w:r>
-      <w:r>
-        <w:rPr/>
-        <w:t>e ela foi criada.</w:t>
-      </w:r>
+        <w:t>O sistema permite o c</w:t>
+      </w:r>
+      <w:r>
+        <w:rPr/>
+        <w:t>riador editar a partida</w:t>
+      </w:r>
+      <w:r>
+        <w:rPr/>
+        <w:t xml:space="preserve"> que ainda não foi realizada</w:t>
+      </w:r>
+      <w:r>
+        <w:rPr/>
+        <w:t>, editar número de participantes e a descrição do evento</w:t>
+      </w:r>
+      <w:r>
+        <w:rPr/>
+        <w:t>.</w:t>
+      </w:r>
+    </w:p>
+    <w:p>
+      <w:pPr>
+        <w:pStyle w:val="Normal"/>
+      </w:pPr>
     </w:p>
     <w:p>
       <w:pPr>
@@ -2943,11 +3345,7 @@
       </w:pPr>
       <w:r>
         <w:rPr/>
-        <w:t xml:space="preserve">- </w:t>
-      </w:r>
-      <w:r>
-        <w:rPr/>
-        <w:t>Receber convites de partidas</w:t>
+        <w:t>- Cancelar partidas</w:t>
       </w:r>
     </w:p>
     <w:p>
@@ -2960,7 +3358,20 @@
       </w:pPr>
       <w:r>
         <w:rPr/>
-        <w:t>O usuário pode receber o convite para participar da partida no seu perfil.</w:t>
+        <w:t>Criador: O criador da partida pode cancelar a partida que ele criou, com um limite de tempo para essa ação.</w:t>
+      </w:r>
+    </w:p>
+    <w:p>
+      <w:pPr>
+        <w:pStyle w:val="Normal"/>
+        <w:rPr>
+          <w:b w:val="0"/>
+          <w:bCs w:val="0"/>
+        </w:rPr>
+      </w:pPr>
+      <w:r>
+        <w:rPr/>
+        <w:t>Usuário: Os usuários podem cancelar sua participação nas partidas que ele se inscreveu.</w:t>
       </w:r>
     </w:p>
     <w:p>
@@ -2984,12 +3395,13 @@
       </w:r>
       <w:r>
         <w:rPr/>
-        <w:t>Editar as partidas pendentes</w:t>
-      </w:r>
-    </w:p>
-    <w:p>
-      <w:pPr>
-        <w:pStyle w:val="Normal"/>
+        <w:t>Mandar pedidos de amizades</w:t>
+      </w:r>
+    </w:p>
+    <w:p>
+      <w:pPr>
+        <w:pStyle w:val="Normal"/>
+        <w:ind/>
         <w:rPr>
           <w:b w:val="0"/>
           <w:bCs w:val="0"/>
@@ -2997,86 +3409,37 @@
       </w:pPr>
       <w:r>
         <w:rPr/>
-        <w:t>O sistema permite o c</w:t>
-      </w:r>
-      <w:r>
-        <w:rPr/>
-        <w:t>riador editar a partida, editar número de participantes e a descrição do evento</w:t>
-      </w:r>
-      <w:r>
-        <w:rPr/>
-        <w:t>.</w:t>
-      </w:r>
-    </w:p>
-    <w:p>
-      <w:pPr>
-        <w:pStyle w:val="Normal"/>
-        <w:ind w:left="0" w:firstLine="0"/>
+        <w:t>Os usuários podem enviar pedidos de amizade para outros usuários.</w:t>
+      </w:r>
+    </w:p>
+    <w:p>
+      <w:pPr>
+        <w:pStyle w:val="Normal"/>
+      </w:pPr>
+    </w:p>
+    <w:p>
+      <w:pPr>
+        <w:pStyle w:val="Ttulo3"/>
+        <w:rPr/>
+      </w:pPr>
+      <w:r>
+        <w:rPr/>
+        <w:t xml:space="preserve">- </w:t>
+      </w:r>
+      <w:r>
+        <w:rPr/>
+        <w:t>Receber pedidos de amizade</w:t>
+      </w:r>
+    </w:p>
+    <w:p>
+      <w:pPr>
+        <w:pStyle w:val="Normal"/>
+        <w:ind/>
         <w:rPr>
           <w:b w:val="1"/>
           <w:bCs w:val="1"/>
         </w:rPr>
       </w:pPr>
-    </w:p>
-    <w:p>
-      <w:pPr>
-        <w:pStyle w:val="Ttulo3"/>
-        <w:rPr/>
-      </w:pPr>
-      <w:r>
-        <w:rPr/>
-        <w:t xml:space="preserve">- </w:t>
-      </w:r>
-      <w:r>
-        <w:rPr/>
-        <w:t>Mandar pedidos de amizades</w:t>
-      </w:r>
-    </w:p>
-    <w:p>
-      <w:pPr>
-        <w:pStyle w:val="Normal"/>
-        <w:rPr>
-          <w:b w:val="0"/>
-          <w:bCs w:val="0"/>
-        </w:rPr>
-      </w:pPr>
-      <w:r>
-        <w:rPr/>
-        <w:t>Os usuários podem enviar pedidos de amizade para outros usuários.</w:t>
-      </w:r>
-    </w:p>
-    <w:p>
-      <w:pPr>
-        <w:pStyle w:val="Normal"/>
-        <w:ind w:left="708" w:firstLine="708"/>
-        <w:rPr>
-          <w:b w:val="0"/>
-          <w:bCs w:val="0"/>
-        </w:rPr>
-      </w:pPr>
-    </w:p>
-    <w:p>
-      <w:pPr>
-        <w:pStyle w:val="Ttulo3"/>
-        <w:rPr/>
-      </w:pPr>
-      <w:r>
-        <w:rPr/>
-        <w:t xml:space="preserve">- </w:t>
-      </w:r>
-      <w:r>
-        <w:rPr/>
-        <w:t>Receber pedidos de amizade</w:t>
-      </w:r>
-    </w:p>
-    <w:p>
-      <w:pPr>
-        <w:pStyle w:val="Normal"/>
-        <w:rPr>
-          <w:b w:val="1"/>
-          <w:bCs w:val="1"/>
-        </w:rPr>
-      </w:pPr>
       <w:r>
         <w:rPr/>
         <w:t>O usuário pode receber pedidos de amizades de outro usuário.</w:t>
@@ -3085,31 +3448,6 @@
     <w:p>
       <w:pPr>
         <w:pStyle w:val="Normal"/>
-        <w:ind w:left="708" w:firstLine="0"/>
-        <w:rPr>
-          <w:b w:val="0"/>
-          <w:bCs w:val="0"/>
-        </w:rPr>
-      </w:pPr>
-    </w:p>
-    <w:p>
-      <w:pPr>
-        <w:pStyle w:val="Normal"/>
-        <w:ind w:left="708" w:firstLine="0"/>
-        <w:rPr>
-          <w:b w:val="0"/>
-          <w:bCs w:val="0"/>
-        </w:rPr>
-      </w:pPr>
-    </w:p>
-    <w:p>
-      <w:pPr>
-        <w:pStyle w:val="Normal"/>
-        <w:ind w:left="708" w:firstLine="0"/>
-        <w:rPr>
-          <w:b w:val="0"/>
-          <w:bCs w:val="0"/>
-        </w:rPr>
       </w:pPr>
     </w:p>
     <w:p>
@@ -3233,7 +3571,54 @@
       </w:r>
       <w:r>
         <w:rPr/>
-        <w:t>Cancelar partidas</w:t>
+        <w:t>Exibir página de políticas de privacidade</w:t>
+      </w:r>
+    </w:p>
+    <w:p>
+      <w:pPr>
+        <w:pStyle w:val="Normal"/>
+        <w:rPr>
+          <w:b w:val="1"/>
+          <w:bCs w:val="1"/>
+        </w:rPr>
+      </w:pPr>
+      <w:r>
+        <w:rPr/>
+        <w:t>O sistema deve exibir uma página com as políticas de privacidade, para os us</w:t>
+      </w:r>
+      <w:r>
+        <w:rPr/>
+        <w:t>uários poderem ver como os dados deles são armazenados e utilizados pelo projeto</w:t>
+      </w:r>
+      <w:r>
+        <w:rPr/>
+        <w:t>.</w:t>
+      </w:r>
+    </w:p>
+    <w:p>
+      <w:pPr>
+        <w:pStyle w:val="Normal"/>
+      </w:pPr>
+    </w:p>
+    <w:p>
+      <w:pPr>
+        <w:pStyle w:val="Ttulo3"/>
+        <w:rPr>
+          <w:b w:val="1"/>
+          <w:bCs w:val="1"/>
+        </w:rPr>
+      </w:pPr>
+      <w:r>
+        <w:rPr/>
+        <w:t xml:space="preserve">- </w:t>
+      </w:r>
+      <w:r>
+        <w:rPr/>
+        <w:t xml:space="preserve">Exibir página de </w:t>
+      </w:r>
+      <w:r>
+        <w:rPr/>
+        <w:t>termos de uso</w:t>
       </w:r>
     </w:p>
     <w:p>
@@ -3246,45 +3631,22 @@
       </w:pPr>
       <w:r>
         <w:rPr/>
-        <w:t>Criador: O criador da partida pode cancelar a partida que ele criou, com um limite de tempo para essa ação.</w:t>
-      </w:r>
-    </w:p>
-    <w:p>
-      <w:pPr>
-        <w:pStyle w:val="Normal"/>
-        <w:ind/>
+        <w:t>O sistema deve exibir uma página com as políticas de privacidade, para os usuários poderem ver como os dados deles são armazenados e utilizados pelo projeto.</w:t>
+      </w:r>
+    </w:p>
+    <w:p>
+      <w:pPr>
+        <w:pStyle w:val="Normal"/>
+        <w:ind w:left="0" w:firstLine="0"/>
         <w:rPr>
           <w:b w:val="0"/>
           <w:bCs w:val="0"/>
         </w:rPr>
       </w:pPr>
-      <w:r>
-        <w:rPr/>
-        <w:t>Usuário: Os usuários podem cancelar sua participação nas partidas que ele se inscreveu.</w:t>
-      </w:r>
-    </w:p>
-    <w:p>
-      <w:pPr>
-        <w:pStyle w:val="Normal"/>
-      </w:pPr>
     </w:p>
     <w:p>
       <w:pPr>
         <w:pStyle w:val="Ttulo3"/>
-        <w:rPr/>
-      </w:pPr>
-      <w:r>
-        <w:rPr/>
-        <w:t xml:space="preserve">- </w:t>
-      </w:r>
-      <w:r>
-        <w:rPr/>
-        <w:t>Exibir página de políticas de privacidade</w:t>
-      </w:r>
-    </w:p>
-    <w:p>
-      <w:pPr>
-        <w:pStyle w:val="Normal"/>
         <w:rPr>
           <w:b w:val="1"/>
           <w:bCs w:val="1"/>
@@ -3292,32 +3654,6 @@
       </w:pPr>
       <w:r>
         <w:rPr/>
-        <w:t>O sistema deve exibir uma página com as políticas de privacidade, para os us</w:t>
-      </w:r>
-      <w:r>
-        <w:rPr/>
-        <w:t>uários poderem ver como os dados deles são armazenados e utilizados pelo projeto</w:t>
-      </w:r>
-      <w:r>
-        <w:rPr/>
-        <w:t>.</w:t>
-      </w:r>
-    </w:p>
-    <w:p>
-      <w:pPr>
-        <w:pStyle w:val="Normal"/>
-      </w:pPr>
-    </w:p>
-    <w:p>
-      <w:pPr>
-        <w:pStyle w:val="Ttulo3"/>
-        <w:rPr>
-          <w:b w:val="1"/>
-          <w:bCs w:val="1"/>
-        </w:rPr>
-      </w:pPr>
-      <w:r>
-        <w:rPr/>
         <w:t xml:space="preserve">- </w:t>
       </w:r>
       <w:r>
@@ -3326,7 +3662,11 @@
       </w:r>
       <w:r>
         <w:rPr/>
-        <w:t>termos de uso</w:t>
+        <w:t>contat</w:t>
+      </w:r>
+      <w:r>
+        <w:rPr/>
+        <w:t>o</w:t>
       </w:r>
     </w:p>
     <w:p>
@@ -3339,59 +3679,147 @@
       </w:pPr>
       <w:r>
         <w:rPr/>
-        <w:t>O sistema deve exibir uma página com as políticas de privacidade, para os usuários poderem ver como os dados deles são armazenados e utilizados pelo projeto.</w:t>
+        <w:t xml:space="preserve">O sistema deve exibir uma página com </w:t>
+      </w:r>
+      <w:r>
+        <w:rPr/>
+        <w:t>um formulário de contato para os usuários poderem enviar mensagens para a equipe</w:t>
+      </w:r>
+      <w:r>
+        <w:rPr/>
+        <w:t>.</w:t>
+      </w:r>
+    </w:p>
+    <w:p>
+      <w:pPr>
+        <w:pStyle w:val="Ttulo2"/>
+        <w:rPr/>
+      </w:pPr>
+      <w:bookmarkStart w:name="_Toc194992336" w:id="14"/>
+      <w:r>
+        <w:rPr/>
+        <w:t>requisitos não funcionais</w:t>
+      </w:r>
+      <w:bookmarkEnd w:id="14"/>
+    </w:p>
+    <w:p>
+      <w:pPr>
+        <w:pStyle w:val="Ttulo3"/>
+        <w:numPr>
+          <w:ilvl w:val="0"/>
+          <w:numId w:val="0"/>
+        </w:numPr>
+        <w:spacing w:line="360" w:lineRule="auto"/>
+        <w:ind w:left="0"/>
+        <w:rPr>
+          <w:rFonts w:ascii="Arial" w:hAnsi="Arial" w:cs="Arial"/>
+          <w:sz w:val="24"/>
+          <w:szCs w:val="24"/>
+          <w:lang w:val="en-US"/>
+        </w:rPr>
+      </w:pPr>
+    </w:p>
+    <w:p>
+      <w:pPr>
+        <w:pStyle w:val="Normal"/>
+        <w:rPr>
+          <w:lang w:val="en-US"/>
+        </w:rPr>
+      </w:pPr>
+    </w:p>
+    <w:p>
+      <w:pPr>
+        <w:pStyle w:val="Ttulo3"/>
+        <w:rPr>
+          <w:lang w:val="en-US"/>
+        </w:rPr>
+      </w:pPr>
+      <w:r>
+        <w:rPr>
+          <w:lang w:val="en-US"/>
+        </w:rPr>
+        <w:t xml:space="preserve">- O </w:t>
+      </w:r>
+      <w:r>
+        <w:rPr>
+          <w:lang w:val="en-US"/>
+        </w:rPr>
+        <w:t>sistema</w:t>
+      </w:r>
+      <w:r>
+        <w:rPr>
+          <w:lang w:val="en-US"/>
+        </w:rPr>
+        <w:t xml:space="preserve"> </w:t>
+      </w:r>
+      <w:r>
+        <w:rPr>
+          <w:lang w:val="en-US"/>
+        </w:rPr>
+        <w:t>deve</w:t>
+      </w:r>
+      <w:r>
+        <w:rPr>
+          <w:lang w:val="en-US"/>
+        </w:rPr>
+        <w:t xml:space="preserve"> </w:t>
+      </w:r>
+      <w:r>
+        <w:rPr>
+          <w:lang w:val="en-US"/>
+        </w:rPr>
+        <w:t>proteger os dados</w:t>
       </w:r>
     </w:p>
     <w:p>
       <w:pPr>
         <w:pStyle w:val="Normal"/>
         <w:ind w:left="0" w:firstLine="0"/>
-        <w:rPr>
-          <w:b w:val="0"/>
-          <w:bCs w:val="0"/>
-        </w:rPr>
+      </w:pPr>
+      <w:r>
+        <w:rPr/>
+        <w:t>O</w:t>
+      </w:r>
+      <w:r>
+        <w:rPr/>
+        <w:t xml:space="preserve">s dados do usuário devem ser protegidos e não serem compartilhados ou acessados </w:t>
+      </w:r>
+      <w:r>
+        <w:rPr/>
+        <w:t>além da equipe de desenvolvimento e o dono das informações (usuário).</w:t>
+      </w:r>
+    </w:p>
+    <w:p>
+      <w:pPr>
+        <w:pStyle w:val="Normal"/>
+        <w:ind w:left="0" w:firstLine="0"/>
       </w:pPr>
     </w:p>
     <w:p>
       <w:pPr>
         <w:pStyle w:val="Ttulo3"/>
-        <w:rPr>
-          <w:b w:val="1"/>
-          <w:bCs w:val="1"/>
-        </w:rPr>
-      </w:pPr>
-      <w:r>
-        <w:rPr/>
-        <w:t xml:space="preserve">- </w:t>
-      </w:r>
-      <w:r>
-        <w:rPr/>
-        <w:t xml:space="preserve">Exibir página de </w:t>
-      </w:r>
-      <w:r>
-        <w:rPr/>
-        <w:t>contat</w:t>
-      </w:r>
-      <w:r>
-        <w:rPr/>
-        <w:t>o</w:t>
-      </w:r>
-    </w:p>
-    <w:p>
-      <w:pPr>
-        <w:pStyle w:val="Normal"/>
-        <w:rPr>
-          <w:b w:val="0"/>
-          <w:bCs w:val="0"/>
-        </w:rPr>
-      </w:pPr>
-      <w:r>
-        <w:rPr/>
-        <w:t xml:space="preserve">O sistema deve exibir uma página com </w:t>
-      </w:r>
-      <w:r>
-        <w:rPr/>
-        <w:t>um formulário de contato para os usuários poderem enviar mensagens para a equipe</w:t>
+        <w:rPr/>
+      </w:pPr>
+      <w:r>
+        <w:rPr/>
+        <w:t xml:space="preserve">-  O sistema deve </w:t>
+      </w:r>
+      <w:r>
+        <w:rPr/>
+        <w:t xml:space="preserve">ter um bom desempenho </w:t>
+      </w:r>
+    </w:p>
+    <w:p>
+      <w:pPr>
+        <w:pStyle w:val="Normal"/>
+      </w:pPr>
+      <w:r>
+        <w:rPr/>
+        <w:t>O tempo de resposta do site deve ser de no máximo 3 segundos para cada transação e respostas</w:t>
+      </w:r>
+      <w:r>
+        <w:rPr/>
+        <w:t>, como, por exemplo, a ação de trocar de páginas e login efetuado com sucesso</w:t>
       </w:r>
       <w:r>
         <w:rPr/>
@@ -3401,375 +3829,97 @@
     <w:p>
       <w:pPr>
         <w:pStyle w:val="Normal"/>
-        <w:ind w:firstLine="708"/>
-        <w:rPr>
-          <w:b w:val="0"/>
-          <w:bCs w:val="0"/>
-        </w:rPr>
-      </w:pPr>
-    </w:p>
-    <w:p>
-      <w:pPr>
-        <w:pStyle w:val="Normal"/>
-        <w:ind w:firstLine="708"/>
-        <w:rPr>
-          <w:b w:val="0"/>
-          <w:bCs w:val="0"/>
-        </w:rPr>
-      </w:pPr>
-    </w:p>
-    <w:p>
-      <w:pPr>
-        <w:pStyle w:val="Normal"/>
-        <w:ind w:firstLine="708"/>
-        <w:rPr>
-          <w:b w:val="0"/>
-          <w:bCs w:val="0"/>
-        </w:rPr>
-      </w:pPr>
-    </w:p>
-    <w:p>
-      <w:pPr>
-        <w:pStyle w:val="Normal"/>
-        <w:ind w:firstLine="708"/>
-        <w:rPr>
-          <w:b w:val="0"/>
-          <w:bCs w:val="0"/>
-        </w:rPr>
-      </w:pPr>
-    </w:p>
-    <w:p>
-      <w:pPr>
-        <w:pStyle w:val="Normal"/>
-        <w:ind w:firstLine="708"/>
-        <w:rPr>
-          <w:b w:val="0"/>
-          <w:bCs w:val="0"/>
-        </w:rPr>
-      </w:pPr>
-    </w:p>
-    <w:p>
-      <w:pPr>
-        <w:pStyle w:val="Ttulo2"/>
-      </w:pPr>
-      <w:bookmarkStart w:name="_Toc194992336" w:id="14"/>
-      <w:r>
-        <w:t>requisitos não funcionais</w:t>
-      </w:r>
-      <w:bookmarkEnd w:id="14"/>
-    </w:p>
-    <w:p>
-      <w:pPr>
-        <w:rPr>
-          <w:lang w:val="en-US"/>
-        </w:rPr>
-      </w:pPr>
-    </w:p>
-    <w:p>
-      <w:pPr>
-        <w:ind/>
-      </w:pPr>
-      <w:r>
-        <w:rPr/>
-        <w:t>Escreva os requisit</w:t>
-      </w:r>
-      <w:r>
-        <w:rPr/>
-        <w:t>o</w:t>
-      </w:r>
-      <w:r>
-        <w:rPr/>
-        <w:t>s não f</w:t>
-      </w:r>
-      <w:r>
-        <w:rPr/>
-        <w:t>uncionais da aplicação (qualidade)</w:t>
-      </w:r>
-    </w:p>
-    <w:p>
-      <w:pPr>
-        <w:ind w:left="708" w:firstLine="0"/>
-      </w:pPr>
-    </w:p>
-    <w:p>
-      <w:pPr>
-        <w:pStyle w:val="PargrafodaLista"/>
-        <w:spacing w:line="360" w:lineRule="auto"/>
-        <w:ind w:left="1068"/>
-        <w:rPr>
-          <w:rFonts w:ascii="Arial" w:hAnsi="Arial" w:cs="Arial"/>
-          <w:sz w:val="24"/>
-          <w:szCs w:val="24"/>
-          <w:lang w:val="en-US"/>
-        </w:rPr>
-      </w:pPr>
-      <w:r>
-        <w:rPr>
-          <w:rFonts w:ascii="Arial" w:hAnsi="Arial" w:cs="Arial"/>
-          <w:sz w:val="24"/>
-          <w:szCs w:val="24"/>
-          <w:lang w:val="en-US"/>
-        </w:rPr>
-        <w:t>Requisitos</w:t>
-      </w:r>
-      <w:r>
-        <w:rPr>
-          <w:rFonts w:ascii="Arial" w:hAnsi="Arial" w:cs="Arial"/>
-          <w:sz w:val="24"/>
-          <w:szCs w:val="24"/>
-          <w:lang w:val="en-US"/>
-        </w:rPr>
-        <w:t xml:space="preserve"> de </w:t>
-      </w:r>
-      <w:r>
-        <w:rPr>
-          <w:rFonts w:ascii="Arial" w:hAnsi="Arial" w:cs="Arial"/>
-          <w:sz w:val="24"/>
-          <w:szCs w:val="24"/>
-          <w:lang w:val="en-US"/>
-        </w:rPr>
-        <w:t>produto</w:t>
-      </w:r>
-    </w:p>
-    <w:p>
-      <w:pPr>
-        <w:pStyle w:val="PargrafodaLista"/>
-        <w:spacing w:line="360" w:lineRule="auto"/>
-        <w:ind w:left="1068"/>
-        <w:rPr>
-          <w:rFonts w:ascii="Arial" w:hAnsi="Arial" w:cs="Arial"/>
-          <w:sz w:val="24"/>
-          <w:szCs w:val="24"/>
-          <w:lang w:val="en-US"/>
-        </w:rPr>
-      </w:pPr>
-      <w:r>
-        <w:rPr>
-          <w:rFonts w:ascii="Arial" w:hAnsi="Arial" w:cs="Arial"/>
-          <w:sz w:val="24"/>
-          <w:szCs w:val="24"/>
-          <w:lang w:val="en-US"/>
-        </w:rPr>
-        <w:t>Requisitos</w:t>
-      </w:r>
-      <w:r>
-        <w:rPr>
-          <w:rFonts w:ascii="Arial" w:hAnsi="Arial" w:cs="Arial"/>
-          <w:sz w:val="24"/>
-          <w:szCs w:val="24"/>
-          <w:lang w:val="en-US"/>
-        </w:rPr>
-        <w:t xml:space="preserve"> de </w:t>
-      </w:r>
-      <w:r>
-        <w:rPr>
-          <w:rFonts w:ascii="Arial" w:hAnsi="Arial" w:cs="Arial"/>
-          <w:sz w:val="24"/>
-          <w:szCs w:val="24"/>
-          <w:lang w:val="en-US"/>
-        </w:rPr>
-        <w:t>organização</w:t>
-      </w:r>
-    </w:p>
-    <w:p>
-      <w:pPr>
-        <w:pStyle w:val="PargrafodaLista"/>
-        <w:spacing w:line="360" w:lineRule="auto"/>
-        <w:ind w:left="1068"/>
-        <w:rPr>
-          <w:rFonts w:ascii="Arial" w:hAnsi="Arial" w:cs="Arial"/>
-          <w:sz w:val="24"/>
-          <w:szCs w:val="24"/>
-          <w:lang w:val="en-US"/>
-        </w:rPr>
-      </w:pPr>
-      <w:r>
-        <w:rPr>
-          <w:rFonts w:ascii="Arial" w:hAnsi="Arial" w:cs="Arial"/>
-          <w:sz w:val="24"/>
-          <w:szCs w:val="24"/>
-          <w:lang w:val="en-US"/>
-        </w:rPr>
-        <w:t>Requisitos</w:t>
-      </w:r>
-      <w:r>
-        <w:rPr>
-          <w:rFonts w:ascii="Arial" w:hAnsi="Arial" w:cs="Arial"/>
-          <w:sz w:val="24"/>
-          <w:szCs w:val="24"/>
-          <w:lang w:val="en-US"/>
-        </w:rPr>
-        <w:t xml:space="preserve"> de </w:t>
-      </w:r>
-      <w:r>
-        <w:rPr>
-          <w:rFonts w:ascii="Arial" w:hAnsi="Arial" w:cs="Arial"/>
-          <w:sz w:val="24"/>
-          <w:szCs w:val="24"/>
-          <w:lang w:val="en-US"/>
-        </w:rPr>
-        <w:t>confiabilidade</w:t>
-      </w:r>
-    </w:p>
-    <w:p>
-      <w:pPr>
-        <w:pStyle w:val="PargrafodaLista"/>
-        <w:spacing w:line="360" w:lineRule="auto"/>
-        <w:ind w:left="1068"/>
-        <w:rPr>
-          <w:rFonts w:ascii="Arial" w:hAnsi="Arial" w:cs="Arial"/>
-          <w:sz w:val="24"/>
-          <w:szCs w:val="24"/>
-          <w:lang w:val="en-US"/>
-        </w:rPr>
-      </w:pPr>
-      <w:r>
-        <w:rPr>
-          <w:rFonts w:ascii="Arial" w:hAnsi="Arial" w:cs="Arial"/>
-          <w:sz w:val="24"/>
-          <w:szCs w:val="24"/>
-          <w:lang w:val="en-US"/>
-        </w:rPr>
-        <w:t>Requisito</w:t>
-      </w:r>
-      <w:r>
-        <w:rPr>
-          <w:rFonts w:ascii="Arial" w:hAnsi="Arial" w:cs="Arial"/>
-          <w:sz w:val="24"/>
-          <w:szCs w:val="24"/>
-          <w:lang w:val="en-US"/>
-        </w:rPr>
-        <w:t xml:space="preserve"> de </w:t>
-      </w:r>
-      <w:r>
-        <w:rPr>
-          <w:rFonts w:ascii="Arial" w:hAnsi="Arial" w:cs="Arial"/>
-          <w:sz w:val="24"/>
-          <w:szCs w:val="24"/>
-          <w:lang w:val="en-US"/>
-        </w:rPr>
-        <w:t>implementação</w:t>
-      </w:r>
-    </w:p>
-    <w:p>
-      <w:pPr>
-        <w:pStyle w:val="PargrafodaLista"/>
-        <w:spacing w:line="360" w:lineRule="auto"/>
-        <w:ind w:left="1068"/>
-        <w:rPr>
-          <w:rFonts w:ascii="Arial" w:hAnsi="Arial" w:cs="Arial"/>
-          <w:sz w:val="24"/>
-          <w:szCs w:val="24"/>
-          <w:lang w:val="en-US"/>
-        </w:rPr>
-      </w:pPr>
-      <w:r>
-        <w:rPr>
-          <w:rFonts w:ascii="Arial" w:hAnsi="Arial" w:cs="Arial"/>
-          <w:sz w:val="24"/>
-          <w:szCs w:val="24"/>
-          <w:lang w:val="en-US"/>
-        </w:rPr>
-        <w:t>Requisito</w:t>
-      </w:r>
-      <w:r>
-        <w:rPr>
-          <w:rFonts w:ascii="Arial" w:hAnsi="Arial" w:cs="Arial"/>
-          <w:sz w:val="24"/>
-          <w:szCs w:val="24"/>
-          <w:lang w:val="en-US"/>
-        </w:rPr>
-        <w:t xml:space="preserve"> de </w:t>
-      </w:r>
-      <w:r>
-        <w:rPr>
-          <w:rFonts w:ascii="Arial" w:hAnsi="Arial" w:cs="Arial"/>
-          <w:sz w:val="24"/>
-          <w:szCs w:val="24"/>
-          <w:lang w:val="en-US"/>
-        </w:rPr>
-        <w:t>padrões</w:t>
-      </w:r>
-    </w:p>
-    <w:p>
-      <w:pPr>
-        <w:pStyle w:val="PargrafodaLista"/>
-        <w:spacing w:line="360" w:lineRule="auto"/>
-        <w:ind w:left="1068"/>
-        <w:rPr>
-          <w:rFonts w:ascii="Arial" w:hAnsi="Arial" w:cs="Arial"/>
-          <w:sz w:val="24"/>
-          <w:szCs w:val="24"/>
-          <w:lang w:val="en-US"/>
-        </w:rPr>
-      </w:pPr>
-      <w:r>
-        <w:rPr>
-          <w:rFonts w:ascii="Arial" w:hAnsi="Arial" w:cs="Arial"/>
-          <w:sz w:val="24"/>
-          <w:szCs w:val="24"/>
-          <w:lang w:val="en-US"/>
-        </w:rPr>
-        <w:t>Requisitos</w:t>
-      </w:r>
-      <w:r>
-        <w:rPr>
-          <w:rFonts w:ascii="Arial" w:hAnsi="Arial" w:cs="Arial"/>
-          <w:sz w:val="24"/>
-          <w:szCs w:val="24"/>
-          <w:lang w:val="en-US"/>
-        </w:rPr>
-        <w:t xml:space="preserve"> de </w:t>
-      </w:r>
-      <w:r>
-        <w:rPr>
-          <w:rFonts w:ascii="Arial" w:hAnsi="Arial" w:cs="Arial"/>
-          <w:sz w:val="24"/>
-          <w:szCs w:val="24"/>
-          <w:lang w:val="en-US"/>
-        </w:rPr>
-        <w:t>interoperabilidade</w:t>
-      </w:r>
-    </w:p>
-    <w:p>
-      <w:pPr>
         <w:ind w:firstLine="0"/>
+      </w:pPr>
+    </w:p>
+    <w:p>
+      <w:pPr>
+        <w:pStyle w:val="Ttulo3"/>
+        <w:rPr/>
+      </w:pPr>
+      <w:r>
+        <w:rPr/>
+        <w:t xml:space="preserve">- O </w:t>
+      </w:r>
+      <w:r>
+        <w:rPr/>
+        <w:t>design</w:t>
+      </w:r>
+      <w:r>
+        <w:rPr/>
+        <w:t xml:space="preserve"> deve ser intuitivo, e bonito</w:t>
+      </w:r>
+    </w:p>
+    <w:p>
+      <w:pPr>
+        <w:pStyle w:val="Normal"/>
+      </w:pPr>
+      <w:r>
+        <w:rPr/>
+        <w:t>A interface da aplicação deve ser agradável para quaisquer usuários que a u</w:t>
+      </w:r>
+      <w:r>
+        <w:rPr/>
+        <w:t>tilizem</w:t>
+      </w:r>
+      <w:r>
+        <w:rPr/>
+        <w:t>, e de fácil entendimento</w:t>
+      </w:r>
+      <w:r>
+        <w:rPr/>
+        <w:t>.</w:t>
+      </w:r>
+    </w:p>
+    <w:p>
+      <w:pPr>
+        <w:pStyle w:val="Normal"/>
+        <w:ind w:firstLine="0"/>
+      </w:pPr>
+    </w:p>
+    <w:p>
+      <w:pPr>
+        <w:pStyle w:val="Ttulo3"/>
+        <w:rPr/>
+      </w:pPr>
+      <w:r>
+        <w:rPr/>
+        <w:t>- Acessibilidade</w:t>
+      </w:r>
+    </w:p>
+    <w:p>
+      <w:pPr>
+        <w:pStyle w:val="Normal"/>
+      </w:pPr>
+      <w:r>
+        <w:rPr/>
+        <w:t>O sistema deve ser elaborado de forma que usuários</w:t>
+      </w:r>
+      <w:r>
+        <w:rPr/>
+        <w:t xml:space="preserve"> com diferentes necessidades</w:t>
+      </w:r>
+      <w:r>
+        <w:rPr/>
+        <w:t xml:space="preserve"> possam utilizar o software sem dificuldades</w:t>
+      </w:r>
+      <w:r>
+        <w:rPr/>
+        <w:t>.</w:t>
+      </w:r>
+    </w:p>
+    <w:p>
+      <w:pPr>
+        <w:pStyle w:val="Normal"/>
+      </w:pPr>
+    </w:p>
+    <w:p>
+      <w:pPr>
+        <w:ind w:firstLine="0"/>
         <w:rPr>
           <w:rFonts w:cs="Arial"/>
           <w:lang w:val="en-US"/>
         </w:rPr>
-      </w:pPr>
-    </w:p>
-    <w:p>
-      <w:pPr>
-        <w:ind w:firstLine="0"/>
-        <w:rPr>
-          <w:rFonts w:cs="Arial"/>
-          <w:lang w:val="en-US"/>
-        </w:rPr>
-      </w:pPr>
-    </w:p>
-    <w:p>
-      <w:pPr>
-        <w:pStyle w:val="Ttulo2"/>
-      </w:pPr>
-      <w:bookmarkStart w:name="_Toc194992337" w:id="15"/>
-      <w:r>
-        <w:t>modelo</w:t>
-      </w:r>
-      <w:r>
-        <w:t xml:space="preserve"> de casos de uso</w:t>
-      </w:r>
-      <w:bookmarkEnd w:id="15"/>
-    </w:p>
-    <w:p>
-      <w:pPr>
-        <w:ind w:firstLine="0"/>
-      </w:pPr>
-    </w:p>
-    <w:p>
-      <w:pPr>
-        <w:ind w:firstLine="0"/>
       </w:pPr>
     </w:p>
     <w:p>
@@ -3778,6 +3928,33 @@
         <w:ind/>
         <w:rPr/>
       </w:pPr>
+      <w:bookmarkStart w:name="_Toc194992337" w:id="15"/>
+      <w:r>
+        <w:rPr/>
+        <w:t>modelo</w:t>
+      </w:r>
+      <w:r>
+        <w:rPr/>
+        <w:t xml:space="preserve"> de casos de uso</w:t>
+      </w:r>
+      <w:bookmarkEnd w:id="15"/>
+    </w:p>
+    <w:p>
+      <w:pPr>
+        <w:ind w:firstLine="0"/>
+      </w:pPr>
+    </w:p>
+    <w:p>
+      <w:pPr>
+        <w:ind w:firstLine="0"/>
+      </w:pPr>
+    </w:p>
+    <w:p>
+      <w:pPr>
+        <w:pStyle w:val="Ttulo2"/>
+        <w:ind/>
+        <w:rPr/>
+      </w:pPr>
       <w:bookmarkStart w:name="_Toc194992338" w:id="16"/>
       <w:r>
         <w:rPr/>
@@ -3787,89 +3964,42 @@
     </w:p>
     <w:p>
       <w:pPr>
-        <w:ind w:left="708" w:firstLine="0"/>
-      </w:pPr>
-    </w:p>
-    <w:p>
-      <w:pPr>
-        <w:ind w:left="708" w:firstLine="0"/>
-      </w:pPr>
-    </w:p>
-    <w:p>
-      <w:pPr>
-        <w:ind w:left="708" w:firstLine="0"/>
-      </w:pPr>
-    </w:p>
-    <w:p>
-      <w:pPr>
-        <w:ind w:left="708" w:firstLine="0"/>
-      </w:pPr>
-    </w:p>
-    <w:p>
-      <w:pPr>
-        <w:ind w:left="708" w:firstLine="0"/>
-      </w:pPr>
-    </w:p>
-    <w:p>
-      <w:pPr>
-        <w:ind w:left="708" w:firstLine="0"/>
-      </w:pPr>
-    </w:p>
-    <w:p>
-      <w:pPr>
-        <w:ind w:left="708" w:firstLine="0"/>
-      </w:pPr>
-    </w:p>
-    <w:p>
-      <w:pPr>
-        <w:ind w:left="708" w:firstLine="0"/>
-      </w:pPr>
-    </w:p>
-    <w:p>
-      <w:pPr>
-        <w:ind w:left="708" w:firstLine="0"/>
-      </w:pPr>
-    </w:p>
-    <w:p>
-      <w:pPr>
-        <w:ind w:left="708" w:firstLine="0"/>
-      </w:pPr>
-    </w:p>
-    <w:p>
-      <w:pPr>
-        <w:ind w:left="708" w:firstLine="0"/>
-      </w:pPr>
-    </w:p>
-    <w:p>
-      <w:pPr>
-        <w:ind w:left="708" w:firstLine="0"/>
-      </w:pPr>
-    </w:p>
-    <w:p>
-      <w:pPr>
-        <w:ind w:left="708" w:firstLine="0"/>
-      </w:pPr>
-    </w:p>
-    <w:p>
-      <w:pPr>
-        <w:ind w:left="708" w:firstLine="0"/>
-      </w:pPr>
-    </w:p>
-    <w:p>
-      <w:pPr>
-        <w:ind w:left="708" w:firstLine="0"/>
-      </w:pPr>
-    </w:p>
-    <w:p>
-      <w:pPr>
-        <w:pStyle w:val="Normal"/>
-        <w:ind w:left="708" w:firstLine="0"/>
-      </w:pPr>
-    </w:p>
-    <w:p>
-      <w:pPr>
-        <w:pStyle w:val="Normal"/>
-        <w:ind w:left="708" w:firstLine="0"/>
+        <w:pStyle w:val="Normal"/>
+      </w:pPr>
+    </w:p>
+    <w:p>
+      <w:pPr>
+        <w:pStyle w:val="Normal"/>
+      </w:pPr>
+    </w:p>
+    <w:p>
+      <w:pPr>
+        <w:pStyle w:val="Normal"/>
+      </w:pPr>
+    </w:p>
+    <w:p>
+      <w:pPr>
+        <w:pStyle w:val="Normal"/>
+      </w:pPr>
+    </w:p>
+    <w:p>
+      <w:pPr>
+        <w:pStyle w:val="Normal"/>
+      </w:pPr>
+    </w:p>
+    <w:p>
+      <w:pPr>
+        <w:pStyle w:val="Normal"/>
+      </w:pPr>
+    </w:p>
+    <w:p>
+      <w:pPr>
+        <w:pStyle w:val="Normal"/>
+      </w:pPr>
+    </w:p>
+    <w:p>
+      <w:pPr>
+        <w:pStyle w:val="Normal"/>
       </w:pPr>
     </w:p>
     <w:p>
@@ -3954,6 +4084,16 @@
     <w:p>
       <w:pPr>
         <w:pStyle w:val="Ttulo2"/>
+        <w:numPr>
+          <w:ilvl w:val="0"/>
+          <w:numId w:val="0"/>
+        </w:numPr>
+        <w:ind w:left="576"/>
+      </w:pPr>
+    </w:p>
+    <w:p>
+      <w:pPr>
+        <w:pStyle w:val="Ttulo2"/>
         <w:rPr/>
       </w:pPr>
       <w:r>
@@ -4035,6 +4175,7 @@
     <w:p>
       <w:pPr>
         <w:pStyle w:val="PargrafodaLista"/>
+        <w:ind/>
         <w:rPr>
           <w:rFonts w:ascii="Arial" w:hAnsi="Arial" w:eastAsia="Arial" w:cs="Arial"/>
           <w:sz w:val="24"/>
@@ -4052,12 +4193,6 @@
     </w:p>
     <w:p>
       <w:pPr>
-        <w:pStyle w:val="Normal"/>
-        <w:ind w:left="0" w:firstLine="0"/>
-      </w:pPr>
-    </w:p>
-    <w:p>
-      <w:pPr>
         <w:pStyle w:val="Ttulo2"/>
         <w:rPr/>
       </w:pPr>
@@ -4075,7 +4210,11 @@
       </w:r>
       <w:r>
         <w:rPr/>
-        <w:t xml:space="preserve"> elaborado?</w:t>
+        <w:t xml:space="preserve"> ELABORADO</w:t>
+      </w:r>
+      <w:r>
+        <w:rPr/>
+        <w:t>?</w:t>
       </w:r>
     </w:p>
     <w:p>
@@ -4646,6 +4785,21 @@
     <w:p>
       <w:pPr>
         <w:pStyle w:val="PargrafodaLista"/>
+        <w:numPr>
+          <w:ilvl w:val="0"/>
+          <w:numId w:val="0"/>
+        </w:numPr>
+        <w:ind w:left="1080"/>
+        <w:rPr>
+          <w:rFonts w:ascii="Arial" w:hAnsi="Arial" w:eastAsia="Arial" w:cs="Arial"/>
+          <w:sz w:val="24"/>
+          <w:szCs w:val="24"/>
+        </w:rPr>
+      </w:pPr>
+    </w:p>
+    <w:p>
+      <w:pPr>
+        <w:pStyle w:val="PargrafodaLista"/>
         <w:rPr>
           <w:rFonts w:ascii="Arial" w:hAnsi="Arial" w:eastAsia="Arial" w:cs="Arial"/>
           <w:sz w:val="24"/>
@@ -4731,6 +4885,123 @@
           <w:szCs w:val="24"/>
         </w:rPr>
         <w:t>Recomendação de usuários.</w:t>
+      </w:r>
+    </w:p>
+    <w:p>
+      <w:pPr>
+        <w:pStyle w:val="Normal"/>
+        <w:ind w:left="1080"/>
+        <w:rPr>
+          <w:rFonts w:ascii="Arial" w:hAnsi="Arial" w:eastAsia="Arial" w:cs="Arial"/>
+          <w:sz w:val="24"/>
+          <w:szCs w:val="24"/>
+        </w:rPr>
+      </w:pPr>
+    </w:p>
+    <w:p>
+      <w:pPr>
+        <w:pStyle w:val="Ttulo2"/>
+        <w:rPr/>
+      </w:pPr>
+      <w:r>
+        <w:rPr/>
+        <w:t>Quanto custará?</w:t>
+      </w:r>
+    </w:p>
+    <w:p>
+      <w:pPr>
+        <w:pStyle w:val="Normal"/>
+        <w:ind w:left="0" w:firstLine="0"/>
+      </w:pPr>
+    </w:p>
+    <w:p>
+      <w:pPr>
+        <w:pStyle w:val="PargrafodaLista"/>
+        <w:rPr>
+          <w:rFonts w:ascii="Arial" w:hAnsi="Arial" w:eastAsia="Arial" w:cs="Arial"/>
+          <w:sz w:val="24"/>
+          <w:szCs w:val="24"/>
+        </w:rPr>
+      </w:pPr>
+      <w:r>
+        <w:rPr>
+          <w:rFonts w:ascii="Arial" w:hAnsi="Arial" w:eastAsia="Arial" w:cs="Arial"/>
+          <w:sz w:val="24"/>
+          <w:szCs w:val="24"/>
+        </w:rPr>
+        <w:t>Estrutura de custos:</w:t>
+      </w:r>
+    </w:p>
+    <w:p>
+      <w:pPr>
+        <w:pStyle w:val="PargrafodaLista"/>
+        <w:rPr>
+          <w:rFonts w:ascii="Arial" w:hAnsi="Arial" w:eastAsia="Arial" w:cs="Arial"/>
+          <w:sz w:val="24"/>
+          <w:szCs w:val="24"/>
+        </w:rPr>
+      </w:pPr>
+      <w:r>
+        <w:rPr>
+          <w:rFonts w:ascii="Arial" w:hAnsi="Arial" w:eastAsia="Arial" w:cs="Arial"/>
+          <w:sz w:val="24"/>
+          <w:szCs w:val="24"/>
+        </w:rPr>
+        <w:t>Domínio da aplicação;</w:t>
+      </w:r>
+    </w:p>
+    <w:p>
+      <w:pPr>
+        <w:pStyle w:val="PargrafodaLista"/>
+        <w:rPr>
+          <w:rFonts w:ascii="Arial" w:hAnsi="Arial" w:eastAsia="Arial" w:cs="Arial"/>
+          <w:sz w:val="24"/>
+          <w:szCs w:val="24"/>
+        </w:rPr>
+      </w:pPr>
+      <w:r>
+        <w:rPr>
+          <w:rFonts w:ascii="Arial" w:hAnsi="Arial" w:eastAsia="Arial" w:cs="Arial"/>
+          <w:sz w:val="24"/>
+          <w:szCs w:val="24"/>
+        </w:rPr>
+        <w:t>Desenvolvimento e manutenção;</w:t>
+      </w:r>
+    </w:p>
+    <w:p>
+      <w:pPr>
+        <w:pStyle w:val="PargrafodaLista"/>
+        <w:rPr>
+          <w:rFonts w:ascii="Arial" w:hAnsi="Arial" w:eastAsia="Arial" w:cs="Arial"/>
+          <w:sz w:val="24"/>
+          <w:szCs w:val="24"/>
+        </w:rPr>
+      </w:pPr>
+      <w:r>
+        <w:rPr>
+          <w:rFonts w:ascii="Arial" w:hAnsi="Arial" w:eastAsia="Arial" w:cs="Arial"/>
+          <w:sz w:val="24"/>
+          <w:szCs w:val="24"/>
+        </w:rPr>
+        <w:t>Custo de patente;</w:t>
+      </w:r>
+    </w:p>
+    <w:p>
+      <w:pPr>
+        <w:pStyle w:val="PargrafodaLista"/>
+        <w:rPr>
+          <w:rFonts w:ascii="Arial" w:hAnsi="Arial" w:eastAsia="Arial" w:cs="Arial"/>
+          <w:sz w:val="24"/>
+          <w:szCs w:val="24"/>
+        </w:rPr>
+      </w:pPr>
+      <w:r>
+        <w:rPr>
+          <w:rFonts w:ascii="Arial" w:hAnsi="Arial" w:eastAsia="Arial" w:cs="Arial"/>
+          <w:sz w:val="24"/>
+          <w:szCs w:val="24"/>
+        </w:rPr>
+        <w:t>Suporte ao cliente.</w:t>
       </w:r>
     </w:p>
     <w:p>
@@ -4751,211 +5022,86 @@
     <w:p>
       <w:pPr>
         <w:pStyle w:val="PargrafodaLista"/>
-        <w:numPr>
-          <w:ilvl w:val="0"/>
-          <w:numId w:val="0"/>
-        </w:numPr>
-        <w:ind w:left="1080"/>
-        <w:rPr>
-          <w:rFonts w:ascii="Arial" w:hAnsi="Arial" w:eastAsia="Arial" w:cs="Arial"/>
-          <w:sz w:val="24"/>
-          <w:szCs w:val="24"/>
-        </w:rPr>
-      </w:pPr>
-    </w:p>
-    <w:p>
-      <w:pPr>
-        <w:pStyle w:val="Ttulo2"/>
-        <w:rPr/>
-      </w:pPr>
-      <w:r>
-        <w:rPr/>
-        <w:t>Quanto custará?</w:t>
+        <w:rPr>
+          <w:rFonts w:ascii="Arial" w:hAnsi="Arial" w:eastAsia="Arial" w:cs="Arial"/>
+          <w:sz w:val="24"/>
+          <w:szCs w:val="24"/>
+        </w:rPr>
+      </w:pPr>
+      <w:r>
+        <w:rPr>
+          <w:rFonts w:ascii="Arial" w:hAnsi="Arial" w:eastAsia="Arial" w:cs="Arial"/>
+          <w:sz w:val="24"/>
+          <w:szCs w:val="24"/>
+        </w:rPr>
+        <w:t>Fontes de renda:</w:t>
+      </w:r>
+    </w:p>
+    <w:p>
+      <w:pPr>
+        <w:pStyle w:val="PargrafodaLista"/>
+        <w:rPr>
+          <w:rFonts w:ascii="Arial" w:hAnsi="Arial" w:eastAsia="Arial" w:cs="Arial"/>
+          <w:sz w:val="24"/>
+          <w:szCs w:val="24"/>
+        </w:rPr>
+      </w:pPr>
+      <w:r>
+        <w:rPr>
+          <w:rFonts w:ascii="Arial" w:hAnsi="Arial" w:eastAsia="Arial" w:cs="Arial"/>
+          <w:sz w:val="24"/>
+          <w:szCs w:val="24"/>
+        </w:rPr>
+        <w:t>Anúncios no site da aplicação;</w:t>
+      </w:r>
+    </w:p>
+    <w:p>
+      <w:pPr>
+        <w:pStyle w:val="PargrafodaLista"/>
+        <w:rPr>
+          <w:rFonts w:ascii="Arial" w:hAnsi="Arial" w:eastAsia="Arial" w:cs="Arial"/>
+          <w:sz w:val="24"/>
+          <w:szCs w:val="24"/>
+        </w:rPr>
+      </w:pPr>
+      <w:r>
+        <w:rPr>
+          <w:rFonts w:ascii="Arial" w:hAnsi="Arial" w:eastAsia="Arial" w:cs="Arial"/>
+          <w:sz w:val="24"/>
+          <w:szCs w:val="24"/>
+        </w:rPr>
+        <w:t>Planos de assinatura para uma melhor experiência e ter prioridade nos serviços;</w:t>
+      </w:r>
+    </w:p>
+    <w:p>
+      <w:pPr>
+        <w:pStyle w:val="PargrafodaLista"/>
+        <w:rPr>
+          <w:rFonts w:ascii="Arial" w:hAnsi="Arial" w:eastAsia="Arial" w:cs="Arial"/>
+          <w:sz w:val="24"/>
+          <w:szCs w:val="24"/>
+          <w:u w:val="single"/>
+        </w:rPr>
+      </w:pPr>
+      <w:r>
+        <w:rPr>
+          <w:rFonts w:ascii="Arial" w:hAnsi="Arial" w:eastAsia="Arial" w:cs="Arial"/>
+          <w:sz w:val="24"/>
+          <w:szCs w:val="24"/>
+        </w:rPr>
+        <w:t>Doações opcionais caso o usuário queira ajudar o projeto.</w:t>
       </w:r>
     </w:p>
     <w:p>
       <w:pPr>
         <w:pStyle w:val="Normal"/>
         <w:ind w:left="0" w:firstLine="0"/>
-      </w:pPr>
-    </w:p>
-    <w:p>
-      <w:pPr>
-        <w:pStyle w:val="PargrafodaLista"/>
-        <w:rPr>
-          <w:rFonts w:ascii="Arial" w:hAnsi="Arial" w:eastAsia="Arial" w:cs="Arial"/>
-          <w:sz w:val="24"/>
-          <w:szCs w:val="24"/>
-        </w:rPr>
-      </w:pPr>
-      <w:r>
-        <w:rPr>
-          <w:rFonts w:ascii="Arial" w:hAnsi="Arial" w:eastAsia="Arial" w:cs="Arial"/>
-          <w:sz w:val="24"/>
-          <w:szCs w:val="24"/>
-        </w:rPr>
-        <w:t>Estrutura de custos:</w:t>
-      </w:r>
-    </w:p>
-    <w:p>
-      <w:pPr>
-        <w:pStyle w:val="PargrafodaLista"/>
-        <w:rPr>
-          <w:rFonts w:ascii="Arial" w:hAnsi="Arial" w:eastAsia="Arial" w:cs="Arial"/>
-          <w:sz w:val="24"/>
-          <w:szCs w:val="24"/>
-        </w:rPr>
-      </w:pPr>
-      <w:r>
-        <w:rPr>
-          <w:rFonts w:ascii="Arial" w:hAnsi="Arial" w:eastAsia="Arial" w:cs="Arial"/>
-          <w:sz w:val="24"/>
-          <w:szCs w:val="24"/>
-        </w:rPr>
-        <w:t>Domínio da aplicação;</w:t>
-      </w:r>
-    </w:p>
-    <w:p>
-      <w:pPr>
-        <w:pStyle w:val="PargrafodaLista"/>
-        <w:rPr>
-          <w:rFonts w:ascii="Arial" w:hAnsi="Arial" w:eastAsia="Arial" w:cs="Arial"/>
-          <w:sz w:val="24"/>
-          <w:szCs w:val="24"/>
-        </w:rPr>
-      </w:pPr>
-      <w:r>
-        <w:rPr>
-          <w:rFonts w:ascii="Arial" w:hAnsi="Arial" w:eastAsia="Arial" w:cs="Arial"/>
-          <w:sz w:val="24"/>
-          <w:szCs w:val="24"/>
-        </w:rPr>
-        <w:t>Desenvolvimento e manutenção;</w:t>
-      </w:r>
-    </w:p>
-    <w:p>
-      <w:pPr>
-        <w:pStyle w:val="PargrafodaLista"/>
-        <w:rPr>
-          <w:rFonts w:ascii="Arial" w:hAnsi="Arial" w:eastAsia="Arial" w:cs="Arial"/>
-          <w:sz w:val="24"/>
-          <w:szCs w:val="24"/>
-        </w:rPr>
-      </w:pPr>
-      <w:r>
-        <w:rPr>
-          <w:rFonts w:ascii="Arial" w:hAnsi="Arial" w:eastAsia="Arial" w:cs="Arial"/>
-          <w:sz w:val="24"/>
-          <w:szCs w:val="24"/>
-        </w:rPr>
-        <w:t>Custo de patente;</w:t>
-      </w:r>
-    </w:p>
-    <w:p>
-      <w:pPr>
-        <w:pStyle w:val="PargrafodaLista"/>
-        <w:rPr>
-          <w:rFonts w:ascii="Arial" w:hAnsi="Arial" w:eastAsia="Arial" w:cs="Arial"/>
-          <w:sz w:val="24"/>
-          <w:szCs w:val="24"/>
-        </w:rPr>
-      </w:pPr>
-      <w:r>
-        <w:rPr>
-          <w:rFonts w:ascii="Arial" w:hAnsi="Arial" w:eastAsia="Arial" w:cs="Arial"/>
-          <w:sz w:val="24"/>
-          <w:szCs w:val="24"/>
-        </w:rPr>
-        <w:t>Suporte ao cliente.</w:t>
-      </w:r>
-    </w:p>
-    <w:p>
-      <w:pPr>
-        <w:pStyle w:val="PargrafodaLista"/>
-        <w:numPr>
-          <w:ilvl w:val="0"/>
-          <w:numId w:val="0"/>
-        </w:numPr>
-        <w:ind w:left="1080"/>
-        <w:rPr>
-          <w:rFonts w:ascii="Arial" w:hAnsi="Arial" w:eastAsia="Arial" w:cs="Arial"/>
-          <w:sz w:val="24"/>
-          <w:szCs w:val="24"/>
-        </w:rPr>
-      </w:pPr>
-    </w:p>
-    <w:p>
-      <w:pPr>
-        <w:pStyle w:val="PargrafodaLista"/>
-        <w:rPr>
-          <w:rFonts w:ascii="Arial" w:hAnsi="Arial" w:eastAsia="Arial" w:cs="Arial"/>
-          <w:sz w:val="24"/>
-          <w:szCs w:val="24"/>
-        </w:rPr>
-      </w:pPr>
-      <w:r>
-        <w:rPr>
-          <w:rFonts w:ascii="Arial" w:hAnsi="Arial" w:eastAsia="Arial" w:cs="Arial"/>
-          <w:sz w:val="24"/>
-          <w:szCs w:val="24"/>
-        </w:rPr>
-        <w:t>Fontes de renda:</w:t>
-      </w:r>
-    </w:p>
-    <w:p>
-      <w:pPr>
-        <w:pStyle w:val="PargrafodaLista"/>
-        <w:rPr>
-          <w:rFonts w:ascii="Arial" w:hAnsi="Arial" w:eastAsia="Arial" w:cs="Arial"/>
-          <w:sz w:val="24"/>
-          <w:szCs w:val="24"/>
-        </w:rPr>
-      </w:pPr>
-      <w:r>
-        <w:rPr>
-          <w:rFonts w:ascii="Arial" w:hAnsi="Arial" w:eastAsia="Arial" w:cs="Arial"/>
-          <w:sz w:val="24"/>
-          <w:szCs w:val="24"/>
-        </w:rPr>
-        <w:t>Anúncios no site da aplicação;</w:t>
-      </w:r>
-    </w:p>
-    <w:p>
-      <w:pPr>
-        <w:pStyle w:val="PargrafodaLista"/>
-        <w:rPr>
-          <w:rFonts w:ascii="Arial" w:hAnsi="Arial" w:eastAsia="Arial" w:cs="Arial"/>
-          <w:sz w:val="24"/>
-          <w:szCs w:val="24"/>
-        </w:rPr>
-      </w:pPr>
-      <w:r>
-        <w:rPr>
-          <w:rFonts w:ascii="Arial" w:hAnsi="Arial" w:eastAsia="Arial" w:cs="Arial"/>
-          <w:sz w:val="24"/>
-          <w:szCs w:val="24"/>
-        </w:rPr>
-        <w:t>Planos de assinatura para uma melhor experiência e ter prioridade nos serviços;</w:t>
-      </w:r>
-    </w:p>
-    <w:p>
-      <w:pPr>
-        <w:pStyle w:val="PargrafodaLista"/>
-        <w:rPr>
-          <w:rFonts w:ascii="Arial" w:hAnsi="Arial" w:eastAsia="Arial" w:cs="Arial"/>
-          <w:sz w:val="24"/>
-          <w:szCs w:val="24"/>
-          <w:u w:val="single"/>
-        </w:rPr>
-      </w:pPr>
-      <w:r>
-        <w:rPr>
-          <w:rFonts w:ascii="Arial" w:hAnsi="Arial" w:eastAsia="Arial" w:cs="Arial"/>
-          <w:sz w:val="24"/>
-          <w:szCs w:val="24"/>
-        </w:rPr>
-        <w:t>Doações opcionais caso o usuário queira ajudar o projeto.</w:t>
-      </w:r>
+        <w:rPr>
+          <w:rFonts w:ascii="Arial" w:hAnsi="Arial" w:eastAsia="Arial" w:cs="Arial"/>
+          <w:sz w:val="24"/>
+          <w:szCs w:val="24"/>
+        </w:rPr>
+      </w:pPr>
     </w:p>
     <w:p>
       <w:pPr>
@@ -4981,13 +5127,127 @@
     </w:p>
     <w:p>
       <w:pPr>
+        <w:pStyle w:val="Normal"/>
+        <w:ind w:left="0" w:firstLine="0"/>
+        <w:rPr>
+          <w:rFonts w:ascii="Arial" w:hAnsi="Arial" w:eastAsia="Arial" w:cs="Arial"/>
+          <w:sz w:val="24"/>
+          <w:szCs w:val="24"/>
+        </w:rPr>
+      </w:pPr>
+    </w:p>
+    <w:p>
+      <w:pPr>
+        <w:pStyle w:val="Normal"/>
+        <w:ind w:left="0" w:firstLine="0"/>
+        <w:rPr>
+          <w:rFonts w:ascii="Arial" w:hAnsi="Arial" w:eastAsia="Arial" w:cs="Arial"/>
+          <w:sz w:val="24"/>
+          <w:szCs w:val="24"/>
+        </w:rPr>
+      </w:pPr>
+    </w:p>
+    <w:p>
+      <w:pPr>
+        <w:pStyle w:val="Normal"/>
+        <w:ind w:left="0" w:firstLine="0"/>
+        <w:rPr>
+          <w:rFonts w:ascii="Arial" w:hAnsi="Arial" w:eastAsia="Arial" w:cs="Arial"/>
+          <w:sz w:val="24"/>
+          <w:szCs w:val="24"/>
+        </w:rPr>
+      </w:pPr>
+    </w:p>
+    <w:p>
+      <w:pPr>
+        <w:pStyle w:val="Normal"/>
+        <w:ind w:left="0" w:firstLine="0"/>
+        <w:rPr>
+          <w:rFonts w:ascii="Arial" w:hAnsi="Arial" w:eastAsia="Arial" w:cs="Arial"/>
+          <w:sz w:val="24"/>
+          <w:szCs w:val="24"/>
+        </w:rPr>
+      </w:pPr>
+    </w:p>
+    <w:p>
+      <w:pPr>
+        <w:pStyle w:val="Normal"/>
+        <w:ind w:left="0" w:firstLine="0"/>
+        <w:rPr>
+          <w:rFonts w:ascii="Arial" w:hAnsi="Arial" w:eastAsia="Arial" w:cs="Arial"/>
+          <w:sz w:val="24"/>
+          <w:szCs w:val="24"/>
+        </w:rPr>
+      </w:pPr>
+    </w:p>
+    <w:p>
+      <w:pPr>
+        <w:pStyle w:val="Normal"/>
+        <w:ind w:left="0" w:firstLine="0"/>
+        <w:rPr>
+          <w:rFonts w:ascii="Arial" w:hAnsi="Arial" w:eastAsia="Arial" w:cs="Arial"/>
+          <w:sz w:val="24"/>
+          <w:szCs w:val="24"/>
+        </w:rPr>
+      </w:pPr>
+    </w:p>
+    <w:p>
+      <w:pPr>
+        <w:pStyle w:val="Normal"/>
+        <w:ind w:left="0" w:firstLine="0"/>
+        <w:rPr>
+          <w:rFonts w:ascii="Arial" w:hAnsi="Arial" w:eastAsia="Arial" w:cs="Arial"/>
+          <w:sz w:val="24"/>
+          <w:szCs w:val="24"/>
+        </w:rPr>
+      </w:pPr>
+    </w:p>
+    <w:p>
+      <w:pPr>
+        <w:pStyle w:val="Normal"/>
+        <w:ind w:left="0" w:firstLine="0"/>
+        <w:rPr>
+          <w:rFonts w:ascii="Arial" w:hAnsi="Arial" w:eastAsia="Arial" w:cs="Arial"/>
+          <w:sz w:val="24"/>
+          <w:szCs w:val="24"/>
+        </w:rPr>
+      </w:pPr>
+    </w:p>
+    <w:p>
+      <w:pPr>
+        <w:pStyle w:val="Normal"/>
+        <w:ind w:left="0" w:firstLine="0"/>
+        <w:rPr>
+          <w:rFonts w:ascii="Arial" w:hAnsi="Arial" w:eastAsia="Arial" w:cs="Arial"/>
+          <w:sz w:val="24"/>
+          <w:szCs w:val="24"/>
+        </w:rPr>
+      </w:pPr>
+    </w:p>
+    <w:p>
+      <w:pPr>
+        <w:pStyle w:val="Normal"/>
+        <w:ind w:left="0" w:firstLine="0"/>
+        <w:rPr>
+          <w:rFonts w:ascii="Arial" w:hAnsi="Arial" w:eastAsia="Arial" w:cs="Arial"/>
+          <w:sz w:val="24"/>
+          <w:szCs w:val="24"/>
+        </w:rPr>
+      </w:pPr>
+    </w:p>
+    <w:p>
+      <w:pPr>
         <w:pStyle w:val="Ttulo1"/>
         <w:rPr/>
       </w:pPr>
       <w:bookmarkStart w:name="_Toc194992340" w:id="18"/>
       <w:r>
         <w:rPr/>
-        <w:t>Modelo de dados</w:t>
+        <w:t>Modelo</w:t>
+      </w:r>
+      <w:r>
+        <w:rPr/>
+        <w:t xml:space="preserve"> de dados</w:t>
       </w:r>
       <w:bookmarkEnd w:id="18"/>
     </w:p>
@@ -5111,6 +5371,222 @@
     </w:p>
     <w:p>
       <w:pPr>
+        <w:rPr>
+          <w:rFonts w:cs="Arial"/>
+          <w:lang w:val="en-US"/>
+        </w:rPr>
+      </w:pPr>
+    </w:p>
+    <w:p>
+      <w:pPr>
+        <w:rPr>
+          <w:rFonts w:cs="Arial"/>
+          <w:lang w:val="en-US"/>
+        </w:rPr>
+      </w:pPr>
+    </w:p>
+    <w:p>
+      <w:pPr>
+        <w:rPr>
+          <w:rFonts w:cs="Arial"/>
+          <w:lang w:val="en-US"/>
+        </w:rPr>
+      </w:pPr>
+    </w:p>
+    <w:p>
+      <w:pPr>
+        <w:rPr>
+          <w:rFonts w:cs="Arial"/>
+          <w:lang w:val="en-US"/>
+        </w:rPr>
+      </w:pPr>
+    </w:p>
+    <w:p>
+      <w:pPr>
+        <w:rPr>
+          <w:rFonts w:cs="Arial"/>
+          <w:lang w:val="en-US"/>
+        </w:rPr>
+      </w:pPr>
+    </w:p>
+    <w:p>
+      <w:pPr>
+        <w:rPr>
+          <w:rFonts w:cs="Arial"/>
+          <w:lang w:val="en-US"/>
+        </w:rPr>
+      </w:pPr>
+    </w:p>
+    <w:p>
+      <w:pPr>
+        <w:rPr>
+          <w:rFonts w:cs="Arial"/>
+          <w:lang w:val="en-US"/>
+        </w:rPr>
+      </w:pPr>
+    </w:p>
+    <w:p>
+      <w:pPr>
+        <w:rPr>
+          <w:rFonts w:cs="Arial"/>
+          <w:lang w:val="en-US"/>
+        </w:rPr>
+      </w:pPr>
+    </w:p>
+    <w:p>
+      <w:pPr>
+        <w:rPr>
+          <w:rFonts w:cs="Arial"/>
+          <w:lang w:val="en-US"/>
+        </w:rPr>
+      </w:pPr>
+    </w:p>
+    <w:p>
+      <w:pPr>
+        <w:rPr>
+          <w:rFonts w:cs="Arial"/>
+          <w:lang w:val="en-US"/>
+        </w:rPr>
+      </w:pPr>
+    </w:p>
+    <w:p>
+      <w:pPr>
+        <w:rPr>
+          <w:rFonts w:cs="Arial"/>
+          <w:lang w:val="en-US"/>
+        </w:rPr>
+      </w:pPr>
+    </w:p>
+    <w:p>
+      <w:pPr>
+        <w:rPr>
+          <w:rFonts w:cs="Arial"/>
+          <w:lang w:val="en-US"/>
+        </w:rPr>
+      </w:pPr>
+    </w:p>
+    <w:p>
+      <w:pPr>
+        <w:rPr>
+          <w:rFonts w:cs="Arial"/>
+          <w:lang w:val="en-US"/>
+        </w:rPr>
+      </w:pPr>
+    </w:p>
+    <w:p>
+      <w:pPr>
+        <w:rPr>
+          <w:rFonts w:cs="Arial"/>
+          <w:lang w:val="en-US"/>
+        </w:rPr>
+      </w:pPr>
+    </w:p>
+    <w:p>
+      <w:pPr>
+        <w:rPr>
+          <w:rFonts w:cs="Arial"/>
+          <w:lang w:val="en-US"/>
+        </w:rPr>
+      </w:pPr>
+    </w:p>
+    <w:p>
+      <w:pPr>
+        <w:rPr>
+          <w:rFonts w:cs="Arial"/>
+          <w:lang w:val="en-US"/>
+        </w:rPr>
+      </w:pPr>
+    </w:p>
+    <w:p>
+      <w:pPr>
+        <w:rPr>
+          <w:rFonts w:cs="Arial"/>
+          <w:lang w:val="en-US"/>
+        </w:rPr>
+      </w:pPr>
+    </w:p>
+    <w:p>
+      <w:pPr>
+        <w:rPr>
+          <w:rFonts w:cs="Arial"/>
+          <w:lang w:val="en-US"/>
+        </w:rPr>
+      </w:pPr>
+    </w:p>
+    <w:p>
+      <w:pPr>
+        <w:rPr>
+          <w:rFonts w:cs="Arial"/>
+          <w:lang w:val="en-US"/>
+        </w:rPr>
+      </w:pPr>
+    </w:p>
+    <w:p>
+      <w:pPr>
+        <w:rPr>
+          <w:rFonts w:cs="Arial"/>
+          <w:lang w:val="en-US"/>
+        </w:rPr>
+      </w:pPr>
+    </w:p>
+    <w:p>
+      <w:pPr>
+        <w:rPr>
+          <w:rFonts w:cs="Arial"/>
+          <w:lang w:val="en-US"/>
+        </w:rPr>
+      </w:pPr>
+    </w:p>
+    <w:p>
+      <w:pPr>
+        <w:rPr>
+          <w:rFonts w:cs="Arial"/>
+          <w:lang w:val="en-US"/>
+        </w:rPr>
+      </w:pPr>
+    </w:p>
+    <w:p>
+      <w:pPr>
+        <w:rPr>
+          <w:rFonts w:cs="Arial"/>
+          <w:lang w:val="en-US"/>
+        </w:rPr>
+      </w:pPr>
+    </w:p>
+    <w:p>
+      <w:pPr>
+        <w:rPr>
+          <w:rFonts w:cs="Arial"/>
+          <w:lang w:val="en-US"/>
+        </w:rPr>
+      </w:pPr>
+    </w:p>
+    <w:p>
+      <w:pPr>
+        <w:rPr>
+          <w:rFonts w:cs="Arial"/>
+          <w:lang w:val="en-US"/>
+        </w:rPr>
+      </w:pPr>
+    </w:p>
+    <w:p>
+      <w:pPr>
+        <w:rPr>
+          <w:rFonts w:cs="Arial"/>
+          <w:lang w:val="en-US"/>
+        </w:rPr>
+      </w:pPr>
+    </w:p>
+    <w:p>
+      <w:pPr>
+        <w:rPr>
+          <w:rFonts w:cs="Arial"/>
+          <w:lang w:val="en-US"/>
+        </w:rPr>
+      </w:pPr>
+    </w:p>
+    <w:p>
+      <w:pPr>
         <w:pStyle w:val="Ttulo1"/>
         <w:rPr/>
       </w:pPr>
@@ -5271,7 +5747,206 @@
       <w:pPr>
         <w:rPr>
           <w:rFonts w:cs="Arial"/>
-          <w:szCs w:val="24"/>
+          <w:lang w:val="en-US"/>
+        </w:rPr>
+      </w:pPr>
+    </w:p>
+    <w:p>
+      <w:pPr>
+        <w:rPr>
+          <w:rFonts w:cs="Arial"/>
+          <w:lang w:val="en-US"/>
+        </w:rPr>
+      </w:pPr>
+    </w:p>
+    <w:p>
+      <w:pPr>
+        <w:rPr>
+          <w:rFonts w:cs="Arial"/>
+          <w:lang w:val="en-US"/>
+        </w:rPr>
+      </w:pPr>
+    </w:p>
+    <w:p>
+      <w:pPr>
+        <w:rPr>
+          <w:rFonts w:cs="Arial"/>
+          <w:lang w:val="en-US"/>
+        </w:rPr>
+      </w:pPr>
+    </w:p>
+    <w:p>
+      <w:pPr>
+        <w:rPr>
+          <w:rFonts w:cs="Arial"/>
+          <w:lang w:val="en-US"/>
+        </w:rPr>
+      </w:pPr>
+    </w:p>
+    <w:p>
+      <w:pPr>
+        <w:rPr>
+          <w:rFonts w:cs="Arial"/>
+          <w:lang w:val="en-US"/>
+        </w:rPr>
+      </w:pPr>
+    </w:p>
+    <w:p>
+      <w:pPr>
+        <w:rPr>
+          <w:rFonts w:cs="Arial"/>
+          <w:lang w:val="en-US"/>
+        </w:rPr>
+      </w:pPr>
+    </w:p>
+    <w:p>
+      <w:pPr>
+        <w:rPr>
+          <w:rFonts w:cs="Arial"/>
+          <w:lang w:val="en-US"/>
+        </w:rPr>
+      </w:pPr>
+    </w:p>
+    <w:p>
+      <w:pPr>
+        <w:rPr>
+          <w:rFonts w:cs="Arial"/>
+          <w:lang w:val="en-US"/>
+        </w:rPr>
+      </w:pPr>
+    </w:p>
+    <w:p>
+      <w:pPr>
+        <w:rPr>
+          <w:rFonts w:cs="Arial"/>
+          <w:lang w:val="en-US"/>
+        </w:rPr>
+      </w:pPr>
+    </w:p>
+    <w:p>
+      <w:pPr>
+        <w:rPr>
+          <w:rFonts w:cs="Arial"/>
+          <w:lang w:val="en-US"/>
+        </w:rPr>
+      </w:pPr>
+    </w:p>
+    <w:p>
+      <w:pPr>
+        <w:rPr>
+          <w:rFonts w:cs="Arial"/>
+          <w:lang w:val="en-US"/>
+        </w:rPr>
+      </w:pPr>
+    </w:p>
+    <w:p>
+      <w:pPr>
+        <w:rPr>
+          <w:rFonts w:cs="Arial"/>
+          <w:lang w:val="en-US"/>
+        </w:rPr>
+      </w:pPr>
+    </w:p>
+    <w:p>
+      <w:pPr>
+        <w:rPr>
+          <w:rFonts w:cs="Arial"/>
+          <w:lang w:val="en-US"/>
+        </w:rPr>
+      </w:pPr>
+    </w:p>
+    <w:p>
+      <w:pPr>
+        <w:rPr>
+          <w:rFonts w:cs="Arial"/>
+          <w:lang w:val="en-US"/>
+        </w:rPr>
+      </w:pPr>
+    </w:p>
+    <w:p>
+      <w:pPr>
+        <w:rPr>
+          <w:rFonts w:cs="Arial"/>
+          <w:lang w:val="en-US"/>
+        </w:rPr>
+      </w:pPr>
+    </w:p>
+    <w:p>
+      <w:pPr>
+        <w:rPr>
+          <w:rFonts w:cs="Arial"/>
+          <w:lang w:val="en-US"/>
+        </w:rPr>
+      </w:pPr>
+    </w:p>
+    <w:p>
+      <w:pPr>
+        <w:rPr>
+          <w:rFonts w:cs="Arial"/>
+          <w:lang w:val="en-US"/>
+        </w:rPr>
+      </w:pPr>
+    </w:p>
+    <w:p>
+      <w:pPr>
+        <w:rPr>
+          <w:rFonts w:cs="Arial"/>
+          <w:lang w:val="en-US"/>
+        </w:rPr>
+      </w:pPr>
+    </w:p>
+    <w:p>
+      <w:pPr>
+        <w:rPr>
+          <w:rFonts w:cs="Arial"/>
+          <w:lang w:val="en-US"/>
+        </w:rPr>
+      </w:pPr>
+    </w:p>
+    <w:p>
+      <w:pPr>
+        <w:rPr>
+          <w:rFonts w:cs="Arial"/>
+          <w:lang w:val="en-US"/>
+        </w:rPr>
+      </w:pPr>
+    </w:p>
+    <w:p>
+      <w:pPr>
+        <w:rPr>
+          <w:rFonts w:cs="Arial"/>
+          <w:lang w:val="en-US"/>
+        </w:rPr>
+      </w:pPr>
+    </w:p>
+    <w:p>
+      <w:pPr>
+        <w:rPr>
+          <w:rFonts w:cs="Arial"/>
+          <w:lang w:val="en-US"/>
+        </w:rPr>
+      </w:pPr>
+    </w:p>
+    <w:p>
+      <w:pPr>
+        <w:rPr>
+          <w:rFonts w:cs="Arial"/>
+          <w:lang w:val="en-US"/>
+        </w:rPr>
+      </w:pPr>
+    </w:p>
+    <w:p>
+      <w:pPr>
+        <w:rPr>
+          <w:rFonts w:cs="Arial"/>
+          <w:lang w:val="en-US"/>
+        </w:rPr>
+      </w:pPr>
+    </w:p>
+    <w:p>
+      <w:pPr>
+        <w:rPr>
+          <w:rFonts w:cs="Arial"/>
           <w:lang w:val="en-US"/>
         </w:rPr>
       </w:pPr>
@@ -5323,6 +5998,146 @@
       </w:r>
     </w:p>
     <w:p/>
+    <w:p>
+      <w:pPr>
+        <w:pStyle w:val="Normal"/>
+      </w:pPr>
+    </w:p>
+    <w:p>
+      <w:pPr>
+        <w:pStyle w:val="Normal"/>
+      </w:pPr>
+    </w:p>
+    <w:p>
+      <w:pPr>
+        <w:pStyle w:val="Normal"/>
+      </w:pPr>
+    </w:p>
+    <w:p>
+      <w:pPr>
+        <w:pStyle w:val="Normal"/>
+      </w:pPr>
+    </w:p>
+    <w:p>
+      <w:pPr>
+        <w:pStyle w:val="Normal"/>
+      </w:pPr>
+    </w:p>
+    <w:p>
+      <w:pPr>
+        <w:pStyle w:val="Normal"/>
+      </w:pPr>
+    </w:p>
+    <w:p>
+      <w:pPr>
+        <w:pStyle w:val="Normal"/>
+      </w:pPr>
+    </w:p>
+    <w:p>
+      <w:pPr>
+        <w:pStyle w:val="Normal"/>
+      </w:pPr>
+    </w:p>
+    <w:p>
+      <w:pPr>
+        <w:pStyle w:val="Normal"/>
+      </w:pPr>
+    </w:p>
+    <w:p>
+      <w:pPr>
+        <w:pStyle w:val="Normal"/>
+      </w:pPr>
+    </w:p>
+    <w:p>
+      <w:pPr>
+        <w:pStyle w:val="Normal"/>
+      </w:pPr>
+    </w:p>
+    <w:p>
+      <w:pPr>
+        <w:pStyle w:val="Normal"/>
+      </w:pPr>
+    </w:p>
+    <w:p>
+      <w:pPr>
+        <w:pStyle w:val="Normal"/>
+      </w:pPr>
+    </w:p>
+    <w:p>
+      <w:pPr>
+        <w:pStyle w:val="Normal"/>
+      </w:pPr>
+    </w:p>
+    <w:p>
+      <w:pPr>
+        <w:pStyle w:val="Normal"/>
+      </w:pPr>
+    </w:p>
+    <w:p>
+      <w:pPr>
+        <w:pStyle w:val="Normal"/>
+      </w:pPr>
+    </w:p>
+    <w:p>
+      <w:pPr>
+        <w:pStyle w:val="Normal"/>
+      </w:pPr>
+    </w:p>
+    <w:p>
+      <w:pPr>
+        <w:pStyle w:val="Normal"/>
+      </w:pPr>
+    </w:p>
+    <w:p>
+      <w:pPr>
+        <w:pStyle w:val="Normal"/>
+      </w:pPr>
+    </w:p>
+    <w:p>
+      <w:pPr>
+        <w:pStyle w:val="Normal"/>
+      </w:pPr>
+    </w:p>
+    <w:p>
+      <w:pPr>
+        <w:pStyle w:val="Normal"/>
+      </w:pPr>
+    </w:p>
+    <w:p>
+      <w:pPr>
+        <w:pStyle w:val="Normal"/>
+      </w:pPr>
+    </w:p>
+    <w:p>
+      <w:pPr>
+        <w:pStyle w:val="Normal"/>
+      </w:pPr>
+    </w:p>
+    <w:p>
+      <w:pPr>
+        <w:pStyle w:val="Normal"/>
+      </w:pPr>
+    </w:p>
+    <w:p>
+      <w:pPr>
+        <w:pStyle w:val="Normal"/>
+      </w:pPr>
+    </w:p>
+    <w:p>
+      <w:pPr>
+        <w:pStyle w:val="Normal"/>
+      </w:pPr>
+    </w:p>
+    <w:p>
+      <w:pPr>
+        <w:pStyle w:val="Normal"/>
+      </w:pPr>
+    </w:p>
+    <w:p>
+      <w:pPr>
+        <w:pStyle w:val="Normal"/>
+      </w:pPr>
+    </w:p>
     <w:p>
       <w:pPr>
         <w:pStyle w:val="Normal"/>
@@ -5352,6 +6167,42 @@
     </w:p>
     <w:p/>
     <w:p/>
+    <w:p/>
+    <w:p/>
+    <w:p/>
+    <w:p/>
+    <w:p/>
+    <w:p/>
+    <w:p/>
+    <w:p/>
+    <w:p/>
+    <w:p/>
+    <w:p/>
+    <w:p/>
+    <w:p/>
+    <w:p/>
+    <w:p/>
+    <w:p/>
+    <w:p/>
+    <w:p/>
+    <w:p/>
+    <w:p/>
+    <w:p/>
+    <w:p/>
+    <w:p/>
+    <w:p/>
+    <w:p/>
+    <w:p>
+      <w:pPr>
+        <w:pStyle w:val="Normal"/>
+      </w:pPr>
+    </w:p>
+    <w:p>
+      <w:pPr>
+        <w:pStyle w:val="Normal"/>
+      </w:pPr>
+    </w:p>
+    <w:p/>
     <w:p>
       <w:pPr>
         <w:pStyle w:val="Ttulo1"/>
@@ -5376,6 +6227,209 @@
         </w:rPr>
         <w:t>(MODELO CONCEITUAL)</w:t>
       </w:r>
+    </w:p>
+    <w:p>
+      <w:pPr>
+        <w:rPr>
+          <w:lang w:val="en-US"/>
+        </w:rPr>
+      </w:pPr>
+    </w:p>
+    <w:p>
+      <w:pPr>
+        <w:rPr>
+          <w:lang w:val="en-US"/>
+        </w:rPr>
+      </w:pPr>
+    </w:p>
+    <w:p>
+      <w:pPr>
+        <w:rPr>
+          <w:lang w:val="en-US"/>
+        </w:rPr>
+      </w:pPr>
+    </w:p>
+    <w:p>
+      <w:pPr>
+        <w:rPr>
+          <w:lang w:val="en-US"/>
+        </w:rPr>
+      </w:pPr>
+    </w:p>
+    <w:p>
+      <w:pPr>
+        <w:rPr>
+          <w:lang w:val="en-US"/>
+        </w:rPr>
+      </w:pPr>
+    </w:p>
+    <w:p>
+      <w:pPr>
+        <w:rPr>
+          <w:lang w:val="en-US"/>
+        </w:rPr>
+      </w:pPr>
+    </w:p>
+    <w:p>
+      <w:pPr>
+        <w:rPr>
+          <w:lang w:val="en-US"/>
+        </w:rPr>
+      </w:pPr>
+    </w:p>
+    <w:p>
+      <w:pPr>
+        <w:rPr>
+          <w:lang w:val="en-US"/>
+        </w:rPr>
+      </w:pPr>
+    </w:p>
+    <w:p>
+      <w:pPr>
+        <w:rPr>
+          <w:lang w:val="en-US"/>
+        </w:rPr>
+      </w:pPr>
+    </w:p>
+    <w:p>
+      <w:pPr>
+        <w:rPr>
+          <w:lang w:val="en-US"/>
+        </w:rPr>
+      </w:pPr>
+    </w:p>
+    <w:p>
+      <w:pPr>
+        <w:rPr>
+          <w:lang w:val="en-US"/>
+        </w:rPr>
+      </w:pPr>
+    </w:p>
+    <w:p>
+      <w:pPr>
+        <w:rPr>
+          <w:lang w:val="en-US"/>
+        </w:rPr>
+      </w:pPr>
+    </w:p>
+    <w:p>
+      <w:pPr>
+        <w:rPr>
+          <w:lang w:val="en-US"/>
+        </w:rPr>
+      </w:pPr>
+    </w:p>
+    <w:p>
+      <w:pPr>
+        <w:rPr>
+          <w:lang w:val="en-US"/>
+        </w:rPr>
+      </w:pPr>
+    </w:p>
+    <w:p>
+      <w:pPr>
+        <w:rPr>
+          <w:lang w:val="en-US"/>
+        </w:rPr>
+      </w:pPr>
+    </w:p>
+    <w:p>
+      <w:pPr>
+        <w:rPr>
+          <w:lang w:val="en-US"/>
+        </w:rPr>
+      </w:pPr>
+    </w:p>
+    <w:p>
+      <w:pPr>
+        <w:rPr>
+          <w:lang w:val="en-US"/>
+        </w:rPr>
+      </w:pPr>
+    </w:p>
+    <w:p>
+      <w:pPr>
+        <w:rPr>
+          <w:lang w:val="en-US"/>
+        </w:rPr>
+      </w:pPr>
+    </w:p>
+    <w:p>
+      <w:pPr>
+        <w:rPr>
+          <w:lang w:val="en-US"/>
+        </w:rPr>
+      </w:pPr>
+    </w:p>
+    <w:p>
+      <w:pPr>
+        <w:rPr>
+          <w:lang w:val="en-US"/>
+        </w:rPr>
+      </w:pPr>
+    </w:p>
+    <w:p>
+      <w:pPr>
+        <w:rPr>
+          <w:lang w:val="en-US"/>
+        </w:rPr>
+      </w:pPr>
+    </w:p>
+    <w:p>
+      <w:pPr>
+        <w:rPr>
+          <w:lang w:val="en-US"/>
+        </w:rPr>
+      </w:pPr>
+    </w:p>
+    <w:p>
+      <w:pPr>
+        <w:rPr>
+          <w:lang w:val="en-US"/>
+        </w:rPr>
+      </w:pPr>
+    </w:p>
+    <w:p>
+      <w:pPr>
+        <w:rPr>
+          <w:lang w:val="en-US"/>
+        </w:rPr>
+      </w:pPr>
+    </w:p>
+    <w:p>
+      <w:pPr>
+        <w:rPr>
+          <w:lang w:val="en-US"/>
+        </w:rPr>
+      </w:pPr>
+    </w:p>
+    <w:p>
+      <w:pPr>
+        <w:rPr>
+          <w:lang w:val="en-US"/>
+        </w:rPr>
+      </w:pPr>
+    </w:p>
+    <w:p>
+      <w:pPr>
+        <w:rPr>
+          <w:lang w:val="en-US"/>
+        </w:rPr>
+      </w:pPr>
+    </w:p>
+    <w:p>
+      <w:pPr>
+        <w:rPr>
+          <w:lang w:val="en-US"/>
+        </w:rPr>
+      </w:pPr>
+    </w:p>
+    <w:p>
+      <w:pPr>
+        <w:rPr>
+          <w:lang w:val="en-US"/>
+        </w:rPr>
+      </w:pPr>
     </w:p>
     <w:p>
       <w:pPr>
@@ -5442,6 +6496,141 @@
           <w:numId w:val="0"/>
         </w:numPr>
         <w:ind w:left="0" w:hanging="0"/>
+      </w:pPr>
+    </w:p>
+    <w:p>
+      <w:pPr>
+        <w:pStyle w:val="Normal"/>
+      </w:pPr>
+    </w:p>
+    <w:p>
+      <w:pPr>
+        <w:pStyle w:val="Normal"/>
+      </w:pPr>
+    </w:p>
+    <w:p>
+      <w:pPr>
+        <w:pStyle w:val="Normal"/>
+      </w:pPr>
+    </w:p>
+    <w:p>
+      <w:pPr>
+        <w:pStyle w:val="Normal"/>
+      </w:pPr>
+    </w:p>
+    <w:p>
+      <w:pPr>
+        <w:pStyle w:val="Normal"/>
+      </w:pPr>
+    </w:p>
+    <w:p>
+      <w:pPr>
+        <w:pStyle w:val="Normal"/>
+      </w:pPr>
+    </w:p>
+    <w:p>
+      <w:pPr>
+        <w:pStyle w:val="Normal"/>
+      </w:pPr>
+    </w:p>
+    <w:p>
+      <w:pPr>
+        <w:pStyle w:val="Normal"/>
+      </w:pPr>
+    </w:p>
+    <w:p>
+      <w:pPr>
+        <w:pStyle w:val="Normal"/>
+      </w:pPr>
+    </w:p>
+    <w:p>
+      <w:pPr>
+        <w:pStyle w:val="Normal"/>
+      </w:pPr>
+    </w:p>
+    <w:p>
+      <w:pPr>
+        <w:pStyle w:val="Normal"/>
+      </w:pPr>
+    </w:p>
+    <w:p>
+      <w:pPr>
+        <w:pStyle w:val="Normal"/>
+      </w:pPr>
+    </w:p>
+    <w:p>
+      <w:pPr>
+        <w:pStyle w:val="Normal"/>
+      </w:pPr>
+    </w:p>
+    <w:p>
+      <w:pPr>
+        <w:pStyle w:val="Normal"/>
+      </w:pPr>
+    </w:p>
+    <w:p>
+      <w:pPr>
+        <w:pStyle w:val="Normal"/>
+      </w:pPr>
+    </w:p>
+    <w:p>
+      <w:pPr>
+        <w:pStyle w:val="Normal"/>
+      </w:pPr>
+    </w:p>
+    <w:p>
+      <w:pPr>
+        <w:pStyle w:val="Normal"/>
+      </w:pPr>
+    </w:p>
+    <w:p>
+      <w:pPr>
+        <w:pStyle w:val="Normal"/>
+      </w:pPr>
+    </w:p>
+    <w:p>
+      <w:pPr>
+        <w:pStyle w:val="Normal"/>
+      </w:pPr>
+    </w:p>
+    <w:p>
+      <w:pPr>
+        <w:pStyle w:val="Normal"/>
+      </w:pPr>
+    </w:p>
+    <w:p>
+      <w:pPr>
+        <w:pStyle w:val="Normal"/>
+      </w:pPr>
+    </w:p>
+    <w:p>
+      <w:pPr>
+        <w:pStyle w:val="Normal"/>
+      </w:pPr>
+    </w:p>
+    <w:p>
+      <w:pPr>
+        <w:pStyle w:val="Normal"/>
+      </w:pPr>
+    </w:p>
+    <w:p>
+      <w:pPr>
+        <w:pStyle w:val="Normal"/>
+      </w:pPr>
+    </w:p>
+    <w:p>
+      <w:pPr>
+        <w:pStyle w:val="Normal"/>
+      </w:pPr>
+    </w:p>
+    <w:p>
+      <w:pPr>
+        <w:pStyle w:val="Normal"/>
+      </w:pPr>
+    </w:p>
+    <w:p>
+      <w:pPr>
+        <w:pStyle w:val="Normal"/>
       </w:pPr>
     </w:p>
     <w:p>
@@ -5621,6 +6810,29 @@
     </w:pPr>
   </w:p>
 </w:hdr>
+</file>
+
+<file path=word/intelligence2.xml><?xml version="1.0" encoding="utf-8"?>
+<int2:intelligence xmlns:int2="http://schemas.microsoft.com/office/intelligence/2020/intelligence">
+  <int2:observations>
+    <int2:textHash int2:hashCode="mZo0GdmVnTw5sR" int2:id="WIyn4dFP">
+      <int2:state int2:type="AugLoop_Text_Critique" int2:value="Rejected"/>
+    </int2:textHash>
+    <int2:textHash int2:hashCode="dZJgU6t1/WNIhg" int2:id="veeEQzvR">
+      <int2:state int2:type="AugLoop_Text_Critique" int2:value="Rejected"/>
+    </int2:textHash>
+    <int2:textHash int2:hashCode="K9YDvfw5wAFdDZ" int2:id="Dgt30suB">
+      <int2:state int2:type="AugLoop_Text_Critique" int2:value="Rejected"/>
+    </int2:textHash>
+    <int2:textHash int2:hashCode="/PXiyRGXjXVbEO" int2:id="QJURfOnt">
+      <int2:state int2:type="AugLoop_Text_Critique" int2:value="Rejected"/>
+    </int2:textHash>
+    <int2:textHash int2:hashCode="aW+E/sHaW9BrE9" int2:id="14iVttNj">
+      <int2:state int2:type="AugLoop_Text_Critique" int2:value="Rejected"/>
+    </int2:textHash>
+  </int2:observations>
+  <int2:intelligenceSettings/>
+</int2:intelligence>
 </file>
 
 <file path=word/numbering.xml><?xml version="1.0" encoding="utf-8"?>
@@ -8950,7 +10162,7 @@
     <w:basedOn w:val="Normal"/>
     <w:next w:val="Normal"/>
     <w:qFormat/>
-    <w:rsid w:val="429B8CB3"/>
+    <w:rsid w:val="336D40A5"/>
     <w:rPr>
       <w:rFonts w:eastAsia="Times New Roman" w:cs="Times New Roman"/>
       <w:b w:val="1"/>
@@ -9679,7 +10891,13 @@
 
 <file path=customXml/item2.xml><?xml version="1.0" encoding="utf-8"?>
 <p:properties xmlns:p="http://schemas.microsoft.com/office/2006/metadata/properties" xmlns:xsi="http://www.w3.org/2001/XMLSchema-instance" xmlns:pc="http://schemas.microsoft.com/office/infopath/2007/PartnerControls">
-  <documentManagement/>
+  <documentManagement>
+    <TaxCatchAll xmlns="52c25937-b90f-4292-ad71-ef14e3126deb" xsi:nil="true"/>
+    <lcf76f155ced4ddcb4097134ff3c332f xmlns="47067e20-cb5a-46ca-8716-343ae72e9852">
+      <Terms xmlns="http://schemas.microsoft.com/office/infopath/2007/PartnerControls"/>
+    </lcf76f155ced4ddcb4097134ff3c332f>
+    <ReferenceId xmlns="47067e20-cb5a-46ca-8716-343ae72e9852" xsi:nil="true"/>
+  </documentManagement>
 </p:properties>
 </file>
 
@@ -9688,18 +10906,26 @@
 </file>
 
 <file path=customXml/item4.xml><?xml version="1.0" encoding="utf-8"?>
-<ct:contentTypeSchema xmlns:ct="http://schemas.microsoft.com/office/2006/metadata/contentType" xmlns:ma="http://schemas.microsoft.com/office/2006/metadata/properties/metaAttributes" ct:_="" ma:_="" ma:contentTypeName="Documento" ma:contentTypeID="0x01010059F066AB16225A49B1F4803A3D505060" ma:contentTypeVersion="3" ma:contentTypeDescription="Crie um novo documento." ma:contentTypeScope="" ma:versionID="405f3d10225356ecd2e614791963fece">
-  <xsd:schema xmlns:xsd="http://www.w3.org/2001/XMLSchema" xmlns:xs="http://www.w3.org/2001/XMLSchema" xmlns:p="http://schemas.microsoft.com/office/2006/metadata/properties" xmlns:ns2="47764372-f707-4392-bbab-5523e7082734" targetNamespace="http://schemas.microsoft.com/office/2006/metadata/properties" ma:root="true" ma:fieldsID="0ab6965bb94e1bff387a0a6ed78f7ffc" ns2:_="">
-    <xsd:import namespace="47764372-f707-4392-bbab-5523e7082734"/>
+<ct:contentTypeSchema xmlns:ct="http://schemas.microsoft.com/office/2006/metadata/contentType" xmlns:ma="http://schemas.microsoft.com/office/2006/metadata/properties/metaAttributes" ct:_="" ma:_="" ma:contentTypeName="Documento" ma:contentTypeID="0x010100D0F0A2E22CD94D42A4157EE0974819AD" ma:contentTypeVersion="11" ma:contentTypeDescription="Crie um novo documento." ma:contentTypeScope="" ma:versionID="d2ff36902851e65935f7af5bb1726946">
+  <xsd:schema xmlns:xsd="http://www.w3.org/2001/XMLSchema" xmlns:xs="http://www.w3.org/2001/XMLSchema" xmlns:p="http://schemas.microsoft.com/office/2006/metadata/properties" xmlns:ns2="47067e20-cb5a-46ca-8716-343ae72e9852" xmlns:ns3="52c25937-b90f-4292-ad71-ef14e3126deb" targetNamespace="http://schemas.microsoft.com/office/2006/metadata/properties" ma:root="true" ma:fieldsID="f8dd78213465d9bf1609b66205ab293a" ns2:_="" ns3:_="">
+    <xsd:import namespace="47067e20-cb5a-46ca-8716-343ae72e9852"/>
+    <xsd:import namespace="52c25937-b90f-4292-ad71-ef14e3126deb"/>
     <xsd:element name="properties">
       <xsd:complexType>
         <xsd:sequence>
           <xsd:element name="documentManagement">
             <xsd:complexType>
               <xsd:all>
+                <xsd:element ref="ns2:ReferenceId" minOccurs="0"/>
                 <xsd:element ref="ns2:MediaServiceMetadata" minOccurs="0"/>
                 <xsd:element ref="ns2:MediaServiceFastMetadata" minOccurs="0"/>
                 <xsd:element ref="ns2:MediaServiceSearchProperties" minOccurs="0"/>
+                <xsd:element ref="ns2:lcf76f155ced4ddcb4097134ff3c332f" minOccurs="0"/>
+                <xsd:element ref="ns3:TaxCatchAll" minOccurs="0"/>
+                <xsd:element ref="ns2:MediaServiceDateTaken" minOccurs="0"/>
+                <xsd:element ref="ns2:MediaServiceOCR" minOccurs="0"/>
+                <xsd:element ref="ns2:MediaServiceGenerationTime" minOccurs="0"/>
+                <xsd:element ref="ns2:MediaServiceEventHashCode" minOccurs="0"/>
               </xsd:all>
             </xsd:complexType>
           </xsd:element>
@@ -9707,23 +10933,72 @@
       </xsd:complexType>
     </xsd:element>
   </xsd:schema>
-  <xsd:schema xmlns:xsd="http://www.w3.org/2001/XMLSchema" xmlns:xs="http://www.w3.org/2001/XMLSchema" xmlns:dms="http://schemas.microsoft.com/office/2006/documentManagement/types" xmlns:pc="http://schemas.microsoft.com/office/infopath/2007/PartnerControls" targetNamespace="47764372-f707-4392-bbab-5523e7082734" elementFormDefault="qualified">
+  <xsd:schema xmlns:xsd="http://www.w3.org/2001/XMLSchema" xmlns:xs="http://www.w3.org/2001/XMLSchema" xmlns:dms="http://schemas.microsoft.com/office/2006/documentManagement/types" xmlns:pc="http://schemas.microsoft.com/office/infopath/2007/PartnerControls" targetNamespace="47067e20-cb5a-46ca-8716-343ae72e9852" elementFormDefault="qualified">
     <xsd:import namespace="http://schemas.microsoft.com/office/2006/documentManagement/types"/>
     <xsd:import namespace="http://schemas.microsoft.com/office/infopath/2007/PartnerControls"/>
-    <xsd:element name="MediaServiceMetadata" ma:index="8" nillable="true" ma:displayName="MediaServiceMetadata" ma:hidden="true" ma:internalName="MediaServiceMetadata" ma:readOnly="true">
+    <xsd:element name="ReferenceId" ma:index="8" nillable="true" ma:displayName="ReferenceId" ma:indexed="true" ma:internalName="ReferenceId">
+      <xsd:simpleType>
+        <xsd:restriction base="dms:Text"/>
+      </xsd:simpleType>
+    </xsd:element>
+    <xsd:element name="MediaServiceMetadata" ma:index="9" nillable="true" ma:displayName="MediaServiceMetadata" ma:hidden="true" ma:internalName="MediaServiceMetadata" ma:readOnly="true">
       <xsd:simpleType>
         <xsd:restriction base="dms:Note"/>
       </xsd:simpleType>
     </xsd:element>
-    <xsd:element name="MediaServiceFastMetadata" ma:index="9" nillable="true" ma:displayName="MediaServiceFastMetadata" ma:hidden="true" ma:internalName="MediaServiceFastMetadata" ma:readOnly="true">
+    <xsd:element name="MediaServiceFastMetadata" ma:index="10" nillable="true" ma:displayName="MediaServiceFastMetadata" ma:hidden="true" ma:internalName="MediaServiceFastMetadata" ma:readOnly="true">
       <xsd:simpleType>
         <xsd:restriction base="dms:Note"/>
       </xsd:simpleType>
     </xsd:element>
-    <xsd:element name="MediaServiceSearchProperties" ma:index="10" nillable="true" ma:displayName="MediaServiceSearchProperties" ma:hidden="true" ma:internalName="MediaServiceSearchProperties" ma:readOnly="true">
+    <xsd:element name="MediaServiceSearchProperties" ma:index="11" nillable="true" ma:displayName="MediaServiceSearchProperties" ma:hidden="true" ma:internalName="MediaServiceSearchProperties" ma:readOnly="true">
       <xsd:simpleType>
         <xsd:restriction base="dms:Note"/>
       </xsd:simpleType>
+    </xsd:element>
+    <xsd:element name="lcf76f155ced4ddcb4097134ff3c332f" ma:index="13" nillable="true" ma:taxonomy="true" ma:internalName="lcf76f155ced4ddcb4097134ff3c332f" ma:taxonomyFieldName="MediaServiceImageTags" ma:displayName="Marcações de imagem" ma:readOnly="false" ma:fieldId="{5cf76f15-5ced-4ddc-b409-7134ff3c332f}" ma:taxonomyMulti="true" ma:sspId="0ef6089c-5148-4909-88ac-65974e5b7eb0" ma:termSetId="09814cd3-568e-fe90-9814-8d621ff8fb84" ma:anchorId="fba54fb3-c3e1-fe81-a776-ca4b69148c4d" ma:open="true" ma:isKeyword="false">
+      <xsd:complexType>
+        <xsd:sequence>
+          <xsd:element ref="pc:Terms" minOccurs="0" maxOccurs="1"/>
+        </xsd:sequence>
+      </xsd:complexType>
+    </xsd:element>
+    <xsd:element name="MediaServiceDateTaken" ma:index="15" nillable="true" ma:displayName="MediaServiceDateTaken" ma:hidden="true" ma:indexed="true" ma:internalName="MediaServiceDateTaken" ma:readOnly="true">
+      <xsd:simpleType>
+        <xsd:restriction base="dms:Text"/>
+      </xsd:simpleType>
+    </xsd:element>
+    <xsd:element name="MediaServiceOCR" ma:index="16" nillable="true" ma:displayName="Extracted Text" ma:internalName="MediaServiceOCR" ma:readOnly="true">
+      <xsd:simpleType>
+        <xsd:restriction base="dms:Note">
+          <xsd:maxLength value="255"/>
+        </xsd:restriction>
+      </xsd:simpleType>
+    </xsd:element>
+    <xsd:element name="MediaServiceGenerationTime" ma:index="17" nillable="true" ma:displayName="MediaServiceGenerationTime" ma:hidden="true" ma:internalName="MediaServiceGenerationTime" ma:readOnly="true">
+      <xsd:simpleType>
+        <xsd:restriction base="dms:Text"/>
+      </xsd:simpleType>
+    </xsd:element>
+    <xsd:element name="MediaServiceEventHashCode" ma:index="18" nillable="true" ma:displayName="MediaServiceEventHashCode" ma:hidden="true" ma:internalName="MediaServiceEventHashCode" ma:readOnly="true">
+      <xsd:simpleType>
+        <xsd:restriction base="dms:Text"/>
+      </xsd:simpleType>
+    </xsd:element>
+  </xsd:schema>
+  <xsd:schema xmlns:xsd="http://www.w3.org/2001/XMLSchema" xmlns:xs="http://www.w3.org/2001/XMLSchema" xmlns:dms="http://schemas.microsoft.com/office/2006/documentManagement/types" xmlns:pc="http://schemas.microsoft.com/office/infopath/2007/PartnerControls" targetNamespace="52c25937-b90f-4292-ad71-ef14e3126deb" elementFormDefault="qualified">
+    <xsd:import namespace="http://schemas.microsoft.com/office/2006/documentManagement/types"/>
+    <xsd:import namespace="http://schemas.microsoft.com/office/infopath/2007/PartnerControls"/>
+    <xsd:element name="TaxCatchAll" ma:index="14" nillable="true" ma:displayName="Taxonomy Catch All Column" ma:hidden="true" ma:list="{0ec004d9-3219-4d66-9b17-594d515f44d0}" ma:internalName="TaxCatchAll" ma:showField="CatchAllData" ma:web="52c25937-b90f-4292-ad71-ef14e3126deb">
+      <xsd:complexType>
+        <xsd:complexContent>
+          <xsd:extension base="dms:MultiChoiceLookup">
+            <xsd:sequence>
+              <xsd:element name="Value" type="dms:Lookup" maxOccurs="unbounded" minOccurs="0" nillable="true"/>
+            </xsd:sequence>
+          </xsd:extension>
+        </xsd:complexContent>
+      </xsd:complexType>
     </xsd:element>
   </xsd:schema>
   <xsd:schema xmlns="http://schemas.openxmlformats.org/package/2006/metadata/core-properties" xmlns:xsd="http://www.w3.org/2001/XMLSchema" xmlns:xsi="http://www.w3.org/2001/XMLSchema-instance" xmlns:dc="http://purl.org/dc/elements/1.1/" xmlns:dcterms="http://purl.org/dc/terms/" xmlns:odoc="http://schemas.microsoft.com/internal/obd" targetNamespace="http://schemas.openxmlformats.org/package/2006/metadata/core-properties" elementFormDefault="qualified" attributeFormDefault="unqualified" blockDefault="#all">
@@ -9851,5 +11126,5 @@
 </file>
 
 <file path=customXml/itemProps4.xml><?xml version="1.0" encoding="utf-8"?>
-<ds:datastoreItem xmlns:ds="http://schemas.openxmlformats.org/officeDocument/2006/customXml" ds:itemID="{3204D6F7-5476-47D0-846D-45D8509237F1}"/>
+<ds:datastoreItem xmlns:ds="http://schemas.openxmlformats.org/officeDocument/2006/customXml" ds:itemID="{2718E4DD-56AF-4656-940A-BD8DAD2B2775}"/>
 </file>
</xml_diff>